<commit_message>
some changes for meeting 2
</commit_message>
<xml_diff>
--- a/Stargazer_ConfigurationManagement.docx
+++ b/Stargazer_ConfigurationManagement.docx
@@ -471,6 +471,18 @@
       <w:r>
         <w:t>So far, there have been four releases of Stargazer.</w:t>
       </w:r>
+      <w:r>
+        <w:t xml:space="preserve"> To see application code for any release, see: </w:t>
+      </w:r>
+      <w:hyperlink r:id="rId9" w:history="1">
+        <w:r>
+          <w:rPr>
+            <w:rStyle w:val="Hyperlink"/>
+            <w:color w:val="7030A0"/>
+          </w:rPr>
+          <w:t>http://github.com/RedTeamCOSC470/StargazerReleases</w:t>
+        </w:r>
+      </w:hyperlink>
     </w:p>
     <w:p>
       <w:pPr>
@@ -654,14 +666,14 @@
         <w:t>viable production database, anyways</w:t>
       </w:r>
       <w:r>
-        <w:t>) so as to overcome issues with job scheduling. Triggers exist on the schedules table so when a user creates a schedule through the web application, the trigger will create a dbms_schedule job which will call a batch file which will run the telescope-controlling application at the specified time.</w:t>
-      </w:r>
-      <w:r>
-        <w:t xml:space="preserve"> Also, </w:t>
+        <w:t xml:space="preserve">) so as to overcome issues with job scheduling. Triggers exist on the schedules table so when a user creates a schedule through the web application, the trigger will create a dbms_schedule job which will call a </w:t>
       </w:r>
       <w:r>
         <w:lastRenderedPageBreak/>
-        <w:t>some minor additions to the system include up-to-date online help and some minor refactoring.</w:t>
+        <w:t>batch file which will run the telescope-controlling application at the specified time.</w:t>
+      </w:r>
+      <w:r>
+        <w:t xml:space="preserve"> Also, some minor additions to the system include up-to-date online help and some minor refactoring.</w:t>
       </w:r>
     </w:p>
     <w:p>
@@ -741,7 +753,13 @@
         <w:pStyle w:val="NoSpacing"/>
       </w:pPr>
       <w:r>
-        <w:t>Tutorials for using Git can be found in Appendix C</w:t>
+        <w:t>Tutorials for using Git can</w:t>
+      </w:r>
+      <w:r>
+        <w:t xml:space="preserve"> also</w:t>
+      </w:r>
+      <w:r>
+        <w:t xml:space="preserve"> be found in Appendix C</w:t>
       </w:r>
       <w:r>
         <w:t xml:space="preserve"> in the Developer’s Guide</w:t>
@@ -777,7 +795,7 @@
       <w:r>
         <w:t xml:space="preserve">Login at: </w:t>
       </w:r>
-      <w:hyperlink r:id="rId9" w:history="1">
+      <w:hyperlink r:id="rId10" w:history="1">
         <w:r>
           <w:rPr>
             <w:rStyle w:val="Hyperlink"/>
@@ -856,7 +874,7 @@
       <w:r>
         <w:t xml:space="preserve">Public Clone URL: </w:t>
       </w:r>
-      <w:hyperlink r:id="rId10" w:history="1">
+      <w:hyperlink r:id="rId11" w:history="1">
         <w:r>
           <w:rPr>
             <w:rStyle w:val="Hyperlink"/>
@@ -876,7 +894,7 @@
       <w:r>
         <w:t xml:space="preserve">My Clone URL: </w:t>
       </w:r>
-      <w:hyperlink r:id="rId11" w:history="1">
+      <w:hyperlink r:id="rId12" w:history="1">
         <w:r>
           <w:rPr>
             <w:rStyle w:val="Hyperlink"/>
@@ -936,7 +954,7 @@
       <w:r>
         <w:t xml:space="preserve">Public Clone URL: </w:t>
       </w:r>
-      <w:hyperlink r:id="rId12" w:history="1">
+      <w:hyperlink r:id="rId13" w:history="1">
         <w:r>
           <w:rPr>
             <w:rStyle w:val="Hyperlink"/>
@@ -970,7 +988,7 @@
       <w:r>
         <w:t xml:space="preserve">My Clone URL: </w:t>
       </w:r>
-      <w:hyperlink r:id="rId13" w:history="1">
+      <w:hyperlink r:id="rId14" w:history="1">
         <w:r>
           <w:rPr>
             <w:rStyle w:val="Hyperlink"/>
@@ -1000,6 +1018,96 @@
         <w:rPr>
           <w:i w:val="0"/>
         </w:rPr>
+        <w:t xml:space="preserve">Archived Releases </w:t>
+      </w:r>
+      <w:r>
+        <w:rPr>
+          <w:i w:val="0"/>
+        </w:rPr>
+        <w:t>Repository Information:</w:t>
+      </w:r>
+      <w:r>
+        <w:rPr>
+          <w:i w:val="0"/>
+        </w:rPr>
+        <w:t xml:space="preserve"> </w:t>
+      </w:r>
+    </w:p>
+    <w:p>
+      <w:pPr>
+        <w:pStyle w:val="NoSpacing"/>
+      </w:pPr>
+      <w:r>
+        <w:t xml:space="preserve">Name: </w:t>
+      </w:r>
+      <w:r>
+        <w:t>StargazerReleases</w:t>
+      </w:r>
+    </w:p>
+    <w:p>
+      <w:pPr>
+        <w:pStyle w:val="NoSpacing"/>
+      </w:pPr>
+      <w:r>
+        <w:t xml:space="preserve">Public Clone URL: </w:t>
+      </w:r>
+      <w:hyperlink r:id="rId15" w:history="1">
+        <w:r>
+          <w:rPr>
+            <w:rStyle w:val="Hyperlink"/>
+            <w:color w:val="7030A0"/>
+          </w:rPr>
+          <w:t>git://github.com/RedTeamCOSC470/</w:t>
+        </w:r>
+        <w:r>
+          <w:rPr>
+            <w:rStyle w:val="Hyperlink"/>
+            <w:color w:val="7030A0"/>
+          </w:rPr>
+          <w:t xml:space="preserve">StargazerReleases.git </w:t>
+        </w:r>
+      </w:hyperlink>
+      <w:r>
+        <w:t xml:space="preserve"> </w:t>
+      </w:r>
+    </w:p>
+    <w:p>
+      <w:pPr>
+        <w:pStyle w:val="NoSpacing"/>
+      </w:pPr>
+      <w:r>
+        <w:t xml:space="preserve">My Clone URL: </w:t>
+      </w:r>
+      <w:hyperlink r:id="rId16" w:history="1">
+        <w:r>
+          <w:rPr>
+            <w:rStyle w:val="Hyperlink"/>
+            <w:color w:val="7030A0"/>
+          </w:rPr>
+          <w:t>git@github.com:RedTeamCOSC470/StargazerReleases.git</w:t>
+        </w:r>
+      </w:hyperlink>
+      <w:r>
+        <w:t xml:space="preserve"> </w:t>
+      </w:r>
+    </w:p>
+    <w:p>
+      <w:pPr>
+        <w:pStyle w:val="NoSpacing"/>
+      </w:pPr>
+    </w:p>
+    <w:p>
+      <w:pPr>
+        <w:pStyle w:val="Heading4"/>
+        <w:spacing w:before="0"/>
+        <w:rPr>
+          <w:i w:val="0"/>
+        </w:rPr>
+      </w:pPr>
+      <w:r>
+        <w:rPr>
+          <w:i w:val="0"/>
+        </w:rPr>
         <w:t>Naming Conventions:</w:t>
       </w:r>
     </w:p>
@@ -1158,6 +1266,22 @@
     </w:p>
     <w:p>
       <w:pPr>
+        <w:rPr>
+          <w:rFonts w:asciiTheme="majorHAnsi" w:eastAsiaTheme="majorEastAsia" w:hAnsiTheme="majorHAnsi" w:cstheme="majorBidi"/>
+          <w:b/>
+          <w:bCs/>
+          <w:iCs/>
+        </w:rPr>
+      </w:pPr>
+      <w:r>
+        <w:rPr>
+          <w:i/>
+        </w:rPr>
+        <w:br w:type="page"/>
+      </w:r>
+    </w:p>
+    <w:p>
+      <w:pPr>
         <w:pStyle w:val="Heading4"/>
         <w:spacing w:before="0"/>
         <w:rPr>
@@ -1168,6 +1292,13 @@
         <w:rPr>
           <w:i w:val="0"/>
         </w:rPr>
+        <w:lastRenderedPageBreak/>
+        <w:t xml:space="preserve">Ruby </w:t>
+      </w:r>
+      <w:r>
+        <w:rPr>
+          <w:i w:val="0"/>
+        </w:rPr>
         <w:t>Coding Standards:</w:t>
       </w:r>
     </w:p>
@@ -1196,7 +1327,7 @@
       <w:r>
         <w:t xml:space="preserve"> (such as from this website </w:t>
       </w:r>
-      <w:hyperlink r:id="rId14" w:history="1">
+      <w:hyperlink r:id="rId17" w:history="1">
         <w:r>
           <w:rPr>
             <w:rStyle w:val="Hyperlink"/>
@@ -1269,7 +1400,6 @@
         </w:numPr>
       </w:pPr>
       <w:r>
-        <w:lastRenderedPageBreak/>
         <w:t>Use spaces around operators, after commas, colons and semicolons, around { and before }.</w:t>
       </w:r>
     </w:p>
@@ -1387,9 +1517,6 @@
     <w:p>
       <w:pPr>
         <w:pStyle w:val="NoSpacing"/>
-        <w:rPr>
-          <w:rFonts w:eastAsiaTheme="majorEastAsia"/>
-        </w:rPr>
       </w:pPr>
     </w:p>
     <w:p>
@@ -1404,6 +1531,1735 @@
         <w:rPr>
           <w:i w:val="0"/>
         </w:rPr>
+        <w:t>C#</w:t>
+      </w:r>
+      <w:r>
+        <w:rPr>
+          <w:i w:val="0"/>
+        </w:rPr>
+        <w:t xml:space="preserve"> Coding Standards:</w:t>
+      </w:r>
+    </w:p>
+    <w:p>
+      <w:pPr>
+        <w:rPr>
+          <w:rFonts w:ascii="Arial" w:hAnsi="Arial"/>
+          <w:sz w:val="24"/>
+          <w:szCs w:val="24"/>
+        </w:rPr>
+      </w:pPr>
+      <w:r>
+        <w:rPr>
+          <w:rFonts w:ascii="Arial" w:hAnsi="Arial"/>
+          <w:sz w:val="24"/>
+          <w:szCs w:val="24"/>
+        </w:rPr>
+        <w:t xml:space="preserve">The following C# code conventions are used for the telescope-controlling application. </w:t>
+      </w:r>
+    </w:p>
+    <w:p>
+      <w:pPr>
+        <w:rPr>
+          <w:rFonts w:ascii="Arial" w:hAnsi="Arial"/>
+          <w:sz w:val="24"/>
+          <w:szCs w:val="24"/>
+        </w:rPr>
+      </w:pPr>
+      <w:r>
+        <w:rPr>
+          <w:rFonts w:ascii="Arial" w:hAnsi="Arial"/>
+          <w:sz w:val="24"/>
+          <w:szCs w:val="24"/>
+        </w:rPr>
+        <w:t>When writing C# code the programmer should attempt to follow a set of rules to ensure the code is clear, readable and maintainable. To this end a set of coding standards is used. Please follow these if you make any changes to any C# code.</w:t>
+      </w:r>
+    </w:p>
+    <w:p>
+      <w:pPr>
+        <w:rPr>
+          <w:rFonts w:ascii="Arial" w:hAnsi="Arial"/>
+          <w:sz w:val="24"/>
+          <w:szCs w:val="24"/>
+        </w:rPr>
+      </w:pPr>
+      <w:r>
+        <w:rPr>
+          <w:rFonts w:ascii="Arial" w:hAnsi="Arial"/>
+          <w:sz w:val="24"/>
+          <w:szCs w:val="24"/>
+        </w:rPr>
+        <w:t>All methods or functions should include a comment explaining what they do. This should be in a multi line comment block located just inside the braces for t</w:t>
+      </w:r>
+      <w:r>
+        <w:rPr>
+          <w:rFonts w:ascii="Arial" w:hAnsi="Arial"/>
+          <w:sz w:val="24"/>
+          <w:szCs w:val="24"/>
+        </w:rPr>
+        <w:t>he method. Even if it seems obv</w:t>
+      </w:r>
+      <w:r>
+        <w:rPr>
+          <w:rFonts w:ascii="Arial" w:hAnsi="Arial"/>
+          <w:sz w:val="24"/>
+          <w:szCs w:val="24"/>
+        </w:rPr>
+        <w:t>i</w:t>
+      </w:r>
+      <w:r>
+        <w:rPr>
+          <w:rFonts w:ascii="Arial" w:hAnsi="Arial"/>
+          <w:sz w:val="24"/>
+          <w:szCs w:val="24"/>
+        </w:rPr>
+        <w:t>o</w:t>
+      </w:r>
+      <w:r>
+        <w:rPr>
+          <w:rFonts w:ascii="Arial" w:hAnsi="Arial"/>
+          <w:sz w:val="24"/>
+          <w:szCs w:val="24"/>
+        </w:rPr>
+        <w:t>us from the code, it is easier to look at a comment to see what the code should be doing.</w:t>
+      </w:r>
+    </w:p>
+    <w:p>
+      <w:pPr>
+        <w:autoSpaceDE w:val="0"/>
+        <w:autoSpaceDN w:val="0"/>
+        <w:adjustRightInd w:val="0"/>
+        <w:spacing w:after="0" w:line="240" w:lineRule="auto"/>
+        <w:rPr>
+          <w:rFonts w:ascii="Courier New" w:hAnsi="Courier New" w:cs="Courier New"/>
+          <w:noProof/>
+          <w:sz w:val="20"/>
+          <w:szCs w:val="20"/>
+          <w:lang w:val="en-CA" w:bidi="ar-SA"/>
+        </w:rPr>
+      </w:pPr>
+      <w:r>
+        <w:rPr>
+          <w:rFonts w:ascii="Courier New" w:hAnsi="Courier New" w:cs="Courier New"/>
+          <w:noProof/>
+          <w:color w:val="0000FF"/>
+          <w:sz w:val="20"/>
+          <w:szCs w:val="20"/>
+          <w:lang w:val="en-CA" w:bidi="ar-SA"/>
+        </w:rPr>
+        <w:t>static</w:t>
+      </w:r>
+      <w:r>
+        <w:rPr>
+          <w:rFonts w:ascii="Courier New" w:hAnsi="Courier New" w:cs="Courier New"/>
+          <w:noProof/>
+          <w:sz w:val="20"/>
+          <w:szCs w:val="20"/>
+          <w:lang w:val="en-CA" w:bidi="ar-SA"/>
+        </w:rPr>
+        <w:t xml:space="preserve"> </w:t>
+      </w:r>
+      <w:r>
+        <w:rPr>
+          <w:rFonts w:ascii="Courier New" w:hAnsi="Courier New" w:cs="Courier New"/>
+          <w:noProof/>
+          <w:color w:val="0000FF"/>
+          <w:sz w:val="20"/>
+          <w:szCs w:val="20"/>
+          <w:lang w:val="en-CA" w:bidi="ar-SA"/>
+        </w:rPr>
+        <w:t>void</w:t>
+      </w:r>
+      <w:r>
+        <w:rPr>
+          <w:rFonts w:ascii="Courier New" w:hAnsi="Courier New" w:cs="Courier New"/>
+          <w:noProof/>
+          <w:sz w:val="20"/>
+          <w:szCs w:val="20"/>
+          <w:lang w:val="en-CA" w:bidi="ar-SA"/>
+        </w:rPr>
+        <w:t xml:space="preserve"> Main(</w:t>
+      </w:r>
+      <w:r>
+        <w:rPr>
+          <w:rFonts w:ascii="Courier New" w:hAnsi="Courier New" w:cs="Courier New"/>
+          <w:noProof/>
+          <w:color w:val="0000FF"/>
+          <w:sz w:val="20"/>
+          <w:szCs w:val="20"/>
+          <w:lang w:val="en-CA" w:bidi="ar-SA"/>
+        </w:rPr>
+        <w:t>string</w:t>
+      </w:r>
+      <w:r>
+        <w:rPr>
+          <w:rFonts w:ascii="Courier New" w:hAnsi="Courier New" w:cs="Courier New"/>
+          <w:noProof/>
+          <w:sz w:val="20"/>
+          <w:szCs w:val="20"/>
+          <w:lang w:val="en-CA" w:bidi="ar-SA"/>
+        </w:rPr>
+        <w:t>[] args)</w:t>
+      </w:r>
+    </w:p>
+    <w:p>
+      <w:pPr>
+        <w:autoSpaceDE w:val="0"/>
+        <w:autoSpaceDN w:val="0"/>
+        <w:adjustRightInd w:val="0"/>
+        <w:spacing w:after="0" w:line="240" w:lineRule="auto"/>
+        <w:rPr>
+          <w:rFonts w:ascii="Courier New" w:hAnsi="Courier New" w:cs="Courier New"/>
+          <w:noProof/>
+          <w:sz w:val="20"/>
+          <w:szCs w:val="20"/>
+          <w:lang w:val="en-CA" w:bidi="ar-SA"/>
+        </w:rPr>
+      </w:pPr>
+      <w:r>
+        <w:rPr>
+          <w:rFonts w:ascii="Courier New" w:hAnsi="Courier New" w:cs="Courier New"/>
+          <w:noProof/>
+          <w:sz w:val="20"/>
+          <w:szCs w:val="20"/>
+          <w:lang w:val="en-CA" w:bidi="ar-SA"/>
+        </w:rPr>
+        <w:t xml:space="preserve">        {</w:t>
+      </w:r>
+    </w:p>
+    <w:p>
+      <w:pPr>
+        <w:autoSpaceDE w:val="0"/>
+        <w:autoSpaceDN w:val="0"/>
+        <w:adjustRightInd w:val="0"/>
+        <w:spacing w:after="0" w:line="240" w:lineRule="auto"/>
+        <w:rPr>
+          <w:rFonts w:ascii="Courier New" w:hAnsi="Courier New" w:cs="Courier New"/>
+          <w:noProof/>
+          <w:color w:val="008000"/>
+          <w:sz w:val="20"/>
+          <w:szCs w:val="20"/>
+          <w:lang w:val="en-CA" w:bidi="ar-SA"/>
+        </w:rPr>
+      </w:pPr>
+      <w:r>
+        <w:rPr>
+          <w:rFonts w:ascii="Courier New" w:hAnsi="Courier New" w:cs="Courier New"/>
+          <w:noProof/>
+          <w:sz w:val="20"/>
+          <w:szCs w:val="20"/>
+          <w:lang w:val="en-CA" w:bidi="ar-SA"/>
+        </w:rPr>
+        <w:t xml:space="preserve">            </w:t>
+      </w:r>
+      <w:r>
+        <w:rPr>
+          <w:rFonts w:ascii="Courier New" w:hAnsi="Courier New" w:cs="Courier New"/>
+          <w:noProof/>
+          <w:color w:val="008000"/>
+          <w:sz w:val="20"/>
+          <w:szCs w:val="20"/>
+          <w:lang w:val="en-CA" w:bidi="ar-SA"/>
+        </w:rPr>
+        <w:t>/*</w:t>
+      </w:r>
+    </w:p>
+    <w:p>
+      <w:pPr>
+        <w:autoSpaceDE w:val="0"/>
+        <w:autoSpaceDN w:val="0"/>
+        <w:adjustRightInd w:val="0"/>
+        <w:spacing w:after="0" w:line="240" w:lineRule="auto"/>
+        <w:rPr>
+          <w:rFonts w:ascii="Courier New" w:hAnsi="Courier New" w:cs="Courier New"/>
+          <w:noProof/>
+          <w:color w:val="008000"/>
+          <w:sz w:val="20"/>
+          <w:szCs w:val="20"/>
+          <w:lang w:val="en-CA" w:bidi="ar-SA"/>
+        </w:rPr>
+      </w:pPr>
+      <w:r>
+        <w:rPr>
+          <w:rFonts w:ascii="Courier New" w:hAnsi="Courier New" w:cs="Courier New"/>
+          <w:noProof/>
+          <w:color w:val="008000"/>
+          <w:sz w:val="20"/>
+          <w:szCs w:val="20"/>
+          <w:lang w:val="en-CA" w:bidi="ar-SA"/>
+        </w:rPr>
+        <w:t xml:space="preserve">             * The main part of the program! Does what it is told</w:t>
+      </w:r>
+    </w:p>
+    <w:p>
+      <w:pPr>
+        <w:autoSpaceDE w:val="0"/>
+        <w:autoSpaceDN w:val="0"/>
+        <w:adjustRightInd w:val="0"/>
+        <w:spacing w:after="0" w:line="240" w:lineRule="auto"/>
+        <w:rPr>
+          <w:rFonts w:ascii="Courier New" w:hAnsi="Courier New" w:cs="Courier New"/>
+          <w:noProof/>
+          <w:color w:val="008000"/>
+          <w:sz w:val="20"/>
+          <w:szCs w:val="20"/>
+          <w:lang w:val="en-CA" w:bidi="ar-SA"/>
+        </w:rPr>
+      </w:pPr>
+      <w:r>
+        <w:rPr>
+          <w:rFonts w:ascii="Courier New" w:hAnsi="Courier New" w:cs="Courier New"/>
+          <w:noProof/>
+          <w:color w:val="008000"/>
+          <w:sz w:val="20"/>
+          <w:szCs w:val="20"/>
+          <w:lang w:val="en-CA" w:bidi="ar-SA"/>
+        </w:rPr>
+        <w:t xml:space="preserve">             */</w:t>
+      </w:r>
+    </w:p>
+    <w:p>
+      <w:pPr>
+        <w:autoSpaceDE w:val="0"/>
+        <w:autoSpaceDN w:val="0"/>
+        <w:adjustRightInd w:val="0"/>
+        <w:spacing w:after="0" w:line="240" w:lineRule="auto"/>
+        <w:rPr>
+          <w:rFonts w:ascii="Courier New" w:hAnsi="Courier New" w:cs="Courier New"/>
+          <w:noProof/>
+          <w:color w:val="008000"/>
+          <w:sz w:val="20"/>
+          <w:szCs w:val="20"/>
+          <w:lang w:val="en-CA" w:bidi="ar-SA"/>
+        </w:rPr>
+      </w:pPr>
+    </w:p>
+    <w:p>
+      <w:pPr>
+        <w:autoSpaceDE w:val="0"/>
+        <w:autoSpaceDN w:val="0"/>
+        <w:adjustRightInd w:val="0"/>
+        <w:spacing w:after="0" w:line="240" w:lineRule="auto"/>
+        <w:rPr>
+          <w:rFonts w:ascii="Courier New" w:hAnsi="Courier New" w:cs="Courier New"/>
+          <w:noProof/>
+          <w:color w:val="008000"/>
+          <w:sz w:val="20"/>
+          <w:szCs w:val="20"/>
+          <w:lang w:val="en-CA" w:bidi="ar-SA"/>
+        </w:rPr>
+      </w:pPr>
+      <w:r>
+        <w:rPr>
+          <w:rFonts w:ascii="Courier New" w:hAnsi="Courier New" w:cs="Courier New"/>
+          <w:noProof/>
+          <w:sz w:val="20"/>
+          <w:szCs w:val="20"/>
+          <w:lang w:val="en-CA" w:bidi="ar-SA"/>
+        </w:rPr>
+        <w:t xml:space="preserve">            </w:t>
+      </w:r>
+      <w:r>
+        <w:rPr>
+          <w:rFonts w:ascii="Courier New" w:hAnsi="Courier New" w:cs="Courier New"/>
+          <w:noProof/>
+          <w:color w:val="008000"/>
+          <w:sz w:val="20"/>
+          <w:szCs w:val="20"/>
+          <w:lang w:val="en-CA" w:bidi="ar-SA"/>
+        </w:rPr>
+        <w:t>//Your code here</w:t>
+      </w:r>
+    </w:p>
+    <w:p>
+      <w:pPr>
+        <w:rPr>
+          <w:rFonts w:ascii="Arial" w:hAnsi="Arial"/>
+          <w:sz w:val="24"/>
+          <w:szCs w:val="24"/>
+        </w:rPr>
+      </w:pPr>
+      <w:r>
+        <w:rPr>
+          <w:rFonts w:ascii="Courier New" w:hAnsi="Courier New" w:cs="Courier New"/>
+          <w:noProof/>
+          <w:sz w:val="20"/>
+          <w:szCs w:val="20"/>
+          <w:lang w:val="en-CA" w:bidi="ar-SA"/>
+        </w:rPr>
+        <w:t xml:space="preserve">        }</w:t>
+      </w:r>
+    </w:p>
+    <w:p>
+      <w:pPr>
+        <w:rPr>
+          <w:rFonts w:ascii="Arial" w:hAnsi="Arial"/>
+          <w:sz w:val="24"/>
+          <w:szCs w:val="24"/>
+        </w:rPr>
+      </w:pPr>
+      <w:r>
+        <w:rPr>
+          <w:rFonts w:ascii="Arial" w:hAnsi="Arial"/>
+          <w:sz w:val="24"/>
+          <w:szCs w:val="24"/>
+        </w:rPr>
+        <w:t>Constant values should be specified in a variable close to the start of a function or method they are used in.</w:t>
+      </w:r>
+      <w:r>
+        <w:rPr>
+          <w:rFonts w:ascii="Arial" w:hAnsi="Arial"/>
+          <w:sz w:val="24"/>
+          <w:szCs w:val="24"/>
+        </w:rPr>
+        <w:t xml:space="preserve"> </w:t>
+      </w:r>
+      <w:r>
+        <w:rPr>
+          <w:rFonts w:ascii="Arial" w:hAnsi="Arial"/>
+          <w:sz w:val="24"/>
+          <w:szCs w:val="24"/>
+        </w:rPr>
+        <w:t>If they are used in multiple functions they should be declared as static variables at the start of the class block. These should have a meaningful name that reflects what the constant represents. No one likes magic numbers.</w:t>
+      </w:r>
+    </w:p>
+    <w:p>
+      <w:pPr>
+        <w:autoSpaceDE w:val="0"/>
+        <w:autoSpaceDN w:val="0"/>
+        <w:adjustRightInd w:val="0"/>
+        <w:spacing w:after="0" w:line="240" w:lineRule="auto"/>
+        <w:rPr>
+          <w:rFonts w:ascii="Courier New" w:hAnsi="Courier New" w:cs="Courier New"/>
+          <w:noProof/>
+          <w:sz w:val="20"/>
+          <w:szCs w:val="20"/>
+          <w:lang w:val="en-CA" w:bidi="ar-SA"/>
+        </w:rPr>
+      </w:pPr>
+      <w:r>
+        <w:rPr>
+          <w:rFonts w:ascii="Courier New" w:hAnsi="Courier New" w:cs="Courier New"/>
+          <w:noProof/>
+          <w:color w:val="0000FF"/>
+          <w:sz w:val="20"/>
+          <w:szCs w:val="20"/>
+          <w:lang w:val="en-CA" w:bidi="ar-SA"/>
+        </w:rPr>
+        <w:lastRenderedPageBreak/>
+        <w:t>static</w:t>
+      </w:r>
+      <w:r>
+        <w:rPr>
+          <w:rFonts w:ascii="Courier New" w:hAnsi="Courier New" w:cs="Courier New"/>
+          <w:noProof/>
+          <w:sz w:val="20"/>
+          <w:szCs w:val="20"/>
+          <w:lang w:val="en-CA" w:bidi="ar-SA"/>
+        </w:rPr>
+        <w:t xml:space="preserve"> </w:t>
+      </w:r>
+      <w:r>
+        <w:rPr>
+          <w:rFonts w:ascii="Courier New" w:hAnsi="Courier New" w:cs="Courier New"/>
+          <w:noProof/>
+          <w:color w:val="0000FF"/>
+          <w:sz w:val="20"/>
+          <w:szCs w:val="20"/>
+          <w:lang w:val="en-CA" w:bidi="ar-SA"/>
+        </w:rPr>
+        <w:t>double</w:t>
+      </w:r>
+      <w:r>
+        <w:rPr>
+          <w:rFonts w:ascii="Courier New" w:hAnsi="Courier New" w:cs="Courier New"/>
+          <w:noProof/>
+          <w:sz w:val="20"/>
+          <w:szCs w:val="20"/>
+          <w:lang w:val="en-CA" w:bidi="ar-SA"/>
+        </w:rPr>
+        <w:t xml:space="preserve"> aMethod(</w:t>
+      </w:r>
+      <w:r>
+        <w:rPr>
+          <w:rFonts w:ascii="Courier New" w:hAnsi="Courier New" w:cs="Courier New"/>
+          <w:noProof/>
+          <w:color w:val="0000FF"/>
+          <w:sz w:val="20"/>
+          <w:szCs w:val="20"/>
+          <w:lang w:val="en-CA" w:bidi="ar-SA"/>
+        </w:rPr>
+        <w:t>double</w:t>
+      </w:r>
+      <w:r>
+        <w:rPr>
+          <w:rFonts w:ascii="Courier New" w:hAnsi="Courier New" w:cs="Courier New"/>
+          <w:noProof/>
+          <w:sz w:val="20"/>
+          <w:szCs w:val="20"/>
+          <w:lang w:val="en-CA" w:bidi="ar-SA"/>
+        </w:rPr>
+        <w:t xml:space="preserve"> Hour, </w:t>
+      </w:r>
+      <w:r>
+        <w:rPr>
+          <w:rFonts w:ascii="Courier New" w:hAnsi="Courier New" w:cs="Courier New"/>
+          <w:noProof/>
+          <w:color w:val="0000FF"/>
+          <w:sz w:val="20"/>
+          <w:szCs w:val="20"/>
+          <w:lang w:val="en-CA" w:bidi="ar-SA"/>
+        </w:rPr>
+        <w:t>double</w:t>
+      </w:r>
+      <w:r>
+        <w:rPr>
+          <w:rFonts w:ascii="Courier New" w:hAnsi="Courier New" w:cs="Courier New"/>
+          <w:noProof/>
+          <w:sz w:val="20"/>
+          <w:szCs w:val="20"/>
+          <w:lang w:val="en-CA" w:bidi="ar-SA"/>
+        </w:rPr>
+        <w:t xml:space="preserve"> Minutre, </w:t>
+      </w:r>
+      <w:r>
+        <w:rPr>
+          <w:rFonts w:ascii="Courier New" w:hAnsi="Courier New" w:cs="Courier New"/>
+          <w:noProof/>
+          <w:color w:val="0000FF"/>
+          <w:sz w:val="20"/>
+          <w:szCs w:val="20"/>
+          <w:lang w:val="en-CA" w:bidi="ar-SA"/>
+        </w:rPr>
+        <w:t>double</w:t>
+      </w:r>
+      <w:r>
+        <w:rPr>
+          <w:rFonts w:ascii="Courier New" w:hAnsi="Courier New" w:cs="Courier New"/>
+          <w:noProof/>
+          <w:sz w:val="20"/>
+          <w:szCs w:val="20"/>
+          <w:lang w:val="en-CA" w:bidi="ar-SA"/>
+        </w:rPr>
+        <w:t xml:space="preserve"> Second)</w:t>
+      </w:r>
+    </w:p>
+    <w:p>
+      <w:pPr>
+        <w:autoSpaceDE w:val="0"/>
+        <w:autoSpaceDN w:val="0"/>
+        <w:adjustRightInd w:val="0"/>
+        <w:spacing w:after="0" w:line="240" w:lineRule="auto"/>
+        <w:rPr>
+          <w:rFonts w:ascii="Courier New" w:hAnsi="Courier New" w:cs="Courier New"/>
+          <w:noProof/>
+          <w:sz w:val="20"/>
+          <w:szCs w:val="20"/>
+          <w:lang w:val="en-CA" w:bidi="ar-SA"/>
+        </w:rPr>
+      </w:pPr>
+      <w:r>
+        <w:rPr>
+          <w:rFonts w:ascii="Courier New" w:hAnsi="Courier New" w:cs="Courier New"/>
+          <w:noProof/>
+          <w:sz w:val="20"/>
+          <w:szCs w:val="20"/>
+          <w:lang w:val="en-CA" w:bidi="ar-SA"/>
+        </w:rPr>
+        <w:t xml:space="preserve">        {</w:t>
+      </w:r>
+    </w:p>
+    <w:p>
+      <w:pPr>
+        <w:autoSpaceDE w:val="0"/>
+        <w:autoSpaceDN w:val="0"/>
+        <w:adjustRightInd w:val="0"/>
+        <w:spacing w:after="0" w:line="240" w:lineRule="auto"/>
+        <w:rPr>
+          <w:rFonts w:ascii="Courier New" w:hAnsi="Courier New" w:cs="Courier New"/>
+          <w:noProof/>
+          <w:color w:val="008000"/>
+          <w:sz w:val="20"/>
+          <w:szCs w:val="20"/>
+          <w:lang w:val="en-CA" w:bidi="ar-SA"/>
+        </w:rPr>
+      </w:pPr>
+      <w:r>
+        <w:rPr>
+          <w:rFonts w:ascii="Courier New" w:hAnsi="Courier New" w:cs="Courier New"/>
+          <w:noProof/>
+          <w:sz w:val="20"/>
+          <w:szCs w:val="20"/>
+          <w:lang w:val="en-CA" w:bidi="ar-SA"/>
+        </w:rPr>
+        <w:t xml:space="preserve">            </w:t>
+      </w:r>
+      <w:r>
+        <w:rPr>
+          <w:rFonts w:ascii="Courier New" w:hAnsi="Courier New" w:cs="Courier New"/>
+          <w:noProof/>
+          <w:color w:val="008000"/>
+          <w:sz w:val="20"/>
+          <w:szCs w:val="20"/>
+          <w:lang w:val="en-CA" w:bidi="ar-SA"/>
+        </w:rPr>
+        <w:t>/*</w:t>
+      </w:r>
+    </w:p>
+    <w:p>
+      <w:pPr>
+        <w:autoSpaceDE w:val="0"/>
+        <w:autoSpaceDN w:val="0"/>
+        <w:adjustRightInd w:val="0"/>
+        <w:spacing w:after="0" w:line="240" w:lineRule="auto"/>
+        <w:rPr>
+          <w:rFonts w:ascii="Courier New" w:hAnsi="Courier New" w:cs="Courier New"/>
+          <w:noProof/>
+          <w:color w:val="008000"/>
+          <w:sz w:val="20"/>
+          <w:szCs w:val="20"/>
+          <w:lang w:val="en-CA" w:bidi="ar-SA"/>
+        </w:rPr>
+      </w:pPr>
+      <w:r>
+        <w:rPr>
+          <w:rFonts w:ascii="Courier New" w:hAnsi="Courier New" w:cs="Courier New"/>
+          <w:noProof/>
+          <w:color w:val="008000"/>
+          <w:sz w:val="20"/>
+          <w:szCs w:val="20"/>
+          <w:lang w:val="en-CA" w:bidi="ar-SA"/>
+        </w:rPr>
+        <w:t xml:space="preserve">             * an example of constants</w:t>
+      </w:r>
+    </w:p>
+    <w:p>
+      <w:pPr>
+        <w:autoSpaceDE w:val="0"/>
+        <w:autoSpaceDN w:val="0"/>
+        <w:adjustRightInd w:val="0"/>
+        <w:spacing w:after="0" w:line="240" w:lineRule="auto"/>
+        <w:rPr>
+          <w:rFonts w:ascii="Courier New" w:hAnsi="Courier New" w:cs="Courier New"/>
+          <w:noProof/>
+          <w:color w:val="008000"/>
+          <w:sz w:val="20"/>
+          <w:szCs w:val="20"/>
+          <w:lang w:val="en-CA" w:bidi="ar-SA"/>
+        </w:rPr>
+      </w:pPr>
+      <w:r>
+        <w:rPr>
+          <w:rFonts w:ascii="Courier New" w:hAnsi="Courier New" w:cs="Courier New"/>
+          <w:noProof/>
+          <w:color w:val="008000"/>
+          <w:sz w:val="20"/>
+          <w:szCs w:val="20"/>
+          <w:lang w:val="en-CA" w:bidi="ar-SA"/>
+        </w:rPr>
+        <w:t xml:space="preserve">             */</w:t>
+      </w:r>
+    </w:p>
+    <w:p>
+      <w:pPr>
+        <w:autoSpaceDE w:val="0"/>
+        <w:autoSpaceDN w:val="0"/>
+        <w:adjustRightInd w:val="0"/>
+        <w:spacing w:after="0" w:line="240" w:lineRule="auto"/>
+        <w:rPr>
+          <w:rFonts w:ascii="Courier New" w:hAnsi="Courier New" w:cs="Courier New"/>
+          <w:noProof/>
+          <w:sz w:val="20"/>
+          <w:szCs w:val="20"/>
+          <w:lang w:val="en-CA" w:bidi="ar-SA"/>
+        </w:rPr>
+      </w:pPr>
+      <w:r>
+        <w:rPr>
+          <w:rFonts w:ascii="Courier New" w:hAnsi="Courier New" w:cs="Courier New"/>
+          <w:noProof/>
+          <w:sz w:val="20"/>
+          <w:szCs w:val="20"/>
+          <w:lang w:val="en-CA" w:bidi="ar-SA"/>
+        </w:rPr>
+        <w:t xml:space="preserve">            </w:t>
+      </w:r>
+      <w:r>
+        <w:rPr>
+          <w:rFonts w:ascii="Courier New" w:hAnsi="Courier New" w:cs="Courier New"/>
+          <w:noProof/>
+          <w:color w:val="0000FF"/>
+          <w:sz w:val="20"/>
+          <w:szCs w:val="20"/>
+          <w:lang w:val="en-CA" w:bidi="ar-SA"/>
+        </w:rPr>
+        <w:t>double</w:t>
+      </w:r>
+      <w:r>
+        <w:rPr>
+          <w:rFonts w:ascii="Courier New" w:hAnsi="Courier New" w:cs="Courier New"/>
+          <w:noProof/>
+          <w:sz w:val="20"/>
+          <w:szCs w:val="20"/>
+          <w:lang w:val="en-CA" w:bidi="ar-SA"/>
+        </w:rPr>
+        <w:t xml:space="preserve"> MinutesInHour = 60;</w:t>
+      </w:r>
+    </w:p>
+    <w:p>
+      <w:pPr>
+        <w:autoSpaceDE w:val="0"/>
+        <w:autoSpaceDN w:val="0"/>
+        <w:adjustRightInd w:val="0"/>
+        <w:spacing w:after="0" w:line="240" w:lineRule="auto"/>
+        <w:rPr>
+          <w:rFonts w:ascii="Courier New" w:hAnsi="Courier New" w:cs="Courier New"/>
+          <w:noProof/>
+          <w:sz w:val="20"/>
+          <w:szCs w:val="20"/>
+          <w:lang w:val="en-CA" w:bidi="ar-SA"/>
+        </w:rPr>
+      </w:pPr>
+      <w:r>
+        <w:rPr>
+          <w:rFonts w:ascii="Courier New" w:hAnsi="Courier New" w:cs="Courier New"/>
+          <w:noProof/>
+          <w:sz w:val="20"/>
+          <w:szCs w:val="20"/>
+          <w:lang w:val="en-CA" w:bidi="ar-SA"/>
+        </w:rPr>
+        <w:t xml:space="preserve">            </w:t>
+      </w:r>
+      <w:r>
+        <w:rPr>
+          <w:rFonts w:ascii="Courier New" w:hAnsi="Courier New" w:cs="Courier New"/>
+          <w:noProof/>
+          <w:color w:val="0000FF"/>
+          <w:sz w:val="20"/>
+          <w:szCs w:val="20"/>
+          <w:lang w:val="en-CA" w:bidi="ar-SA"/>
+        </w:rPr>
+        <w:t>double</w:t>
+      </w:r>
+      <w:r>
+        <w:rPr>
+          <w:rFonts w:ascii="Courier New" w:hAnsi="Courier New" w:cs="Courier New"/>
+          <w:noProof/>
+          <w:sz w:val="20"/>
+          <w:szCs w:val="20"/>
+          <w:lang w:val="en-CA" w:bidi="ar-SA"/>
+        </w:rPr>
+        <w:t xml:space="preserve"> SecondsInHour = 3600;</w:t>
+      </w:r>
+    </w:p>
+    <w:p>
+      <w:pPr>
+        <w:autoSpaceDE w:val="0"/>
+        <w:autoSpaceDN w:val="0"/>
+        <w:adjustRightInd w:val="0"/>
+        <w:spacing w:after="0" w:line="240" w:lineRule="auto"/>
+        <w:rPr>
+          <w:rFonts w:ascii="Courier New" w:hAnsi="Courier New" w:cs="Courier New"/>
+          <w:noProof/>
+          <w:sz w:val="20"/>
+          <w:szCs w:val="20"/>
+          <w:lang w:val="en-CA" w:bidi="ar-SA"/>
+        </w:rPr>
+      </w:pPr>
+      <w:r>
+        <w:rPr>
+          <w:rFonts w:ascii="Courier New" w:hAnsi="Courier New" w:cs="Courier New"/>
+          <w:noProof/>
+          <w:sz w:val="20"/>
+          <w:szCs w:val="20"/>
+          <w:lang w:val="en-CA" w:bidi="ar-SA"/>
+        </w:rPr>
+        <w:t xml:space="preserve">        </w:t>
+      </w:r>
+      <w:r>
+        <w:rPr>
+          <w:rFonts w:ascii="Courier New" w:hAnsi="Courier New" w:cs="Courier New"/>
+          <w:noProof/>
+          <w:sz w:val="20"/>
+          <w:szCs w:val="20"/>
+          <w:lang w:val="en-CA" w:bidi="ar-SA"/>
+        </w:rPr>
+        <w:tab/>
+      </w:r>
+      <w:r>
+        <w:rPr>
+          <w:rFonts w:ascii="Courier New" w:hAnsi="Courier New" w:cs="Courier New"/>
+          <w:noProof/>
+          <w:color w:val="0000FF"/>
+          <w:sz w:val="20"/>
+          <w:szCs w:val="20"/>
+          <w:lang w:val="en-CA" w:bidi="ar-SA"/>
+        </w:rPr>
+        <w:t>return</w:t>
+      </w:r>
+      <w:r>
+        <w:rPr>
+          <w:rFonts w:ascii="Courier New" w:hAnsi="Courier New" w:cs="Courier New"/>
+          <w:noProof/>
+          <w:sz w:val="20"/>
+          <w:szCs w:val="20"/>
+          <w:lang w:val="en-CA" w:bidi="ar-SA"/>
+        </w:rPr>
+        <w:t xml:space="preserve"> (MinutesInHour * SecondsInHour);</w:t>
+      </w:r>
+    </w:p>
+    <w:p>
+      <w:pPr>
+        <w:rPr>
+          <w:rFonts w:ascii="Arial" w:hAnsi="Arial"/>
+          <w:sz w:val="24"/>
+          <w:szCs w:val="24"/>
+        </w:rPr>
+      </w:pPr>
+      <w:r>
+        <w:rPr>
+          <w:rFonts w:ascii="Courier New" w:hAnsi="Courier New" w:cs="Courier New"/>
+          <w:noProof/>
+          <w:sz w:val="20"/>
+          <w:szCs w:val="20"/>
+          <w:lang w:val="en-CA" w:bidi="ar-SA"/>
+        </w:rPr>
+        <w:t xml:space="preserve">        }</w:t>
+      </w:r>
+    </w:p>
+    <w:p>
+      <w:pPr>
+        <w:rPr>
+          <w:rFonts w:ascii="Arial" w:hAnsi="Arial"/>
+          <w:sz w:val="24"/>
+          <w:szCs w:val="24"/>
+        </w:rPr>
+      </w:pPr>
+      <w:r>
+        <w:rPr>
+          <w:rFonts w:ascii="Arial" w:hAnsi="Arial"/>
+          <w:sz w:val="24"/>
+          <w:szCs w:val="24"/>
+        </w:rPr>
+        <w:t>Opening braces should be placed on a new line and should be indented to the same depth as the code they are part of (this is worded badly… see example). Code inside the braces should be indented one tab length further in then the braces. This keeps all the braces lined up and keeps the code easier to read.</w:t>
+      </w:r>
+    </w:p>
+    <w:p>
+      <w:pPr>
+        <w:autoSpaceDE w:val="0"/>
+        <w:autoSpaceDN w:val="0"/>
+        <w:adjustRightInd w:val="0"/>
+        <w:spacing w:after="0" w:line="240" w:lineRule="auto"/>
+        <w:rPr>
+          <w:rFonts w:ascii="Courier New" w:hAnsi="Courier New" w:cs="Courier New"/>
+          <w:noProof/>
+          <w:sz w:val="20"/>
+          <w:szCs w:val="20"/>
+          <w:lang w:val="en-CA" w:bidi="ar-SA"/>
+        </w:rPr>
+      </w:pPr>
+      <w:r>
+        <w:rPr>
+          <w:rFonts w:ascii="Courier New" w:hAnsi="Courier New" w:cs="Courier New"/>
+          <w:noProof/>
+          <w:color w:val="0000FF"/>
+          <w:sz w:val="20"/>
+          <w:szCs w:val="20"/>
+          <w:lang w:val="en-CA" w:bidi="ar-SA"/>
+        </w:rPr>
+        <w:t>namespace</w:t>
+      </w:r>
+      <w:r>
+        <w:rPr>
+          <w:rFonts w:ascii="Courier New" w:hAnsi="Courier New" w:cs="Courier New"/>
+          <w:noProof/>
+          <w:sz w:val="20"/>
+          <w:szCs w:val="20"/>
+          <w:lang w:val="en-CA" w:bidi="ar-SA"/>
+        </w:rPr>
+        <w:t xml:space="preserve"> NameSpace</w:t>
+      </w:r>
+    </w:p>
+    <w:p>
+      <w:pPr>
+        <w:autoSpaceDE w:val="0"/>
+        <w:autoSpaceDN w:val="0"/>
+        <w:adjustRightInd w:val="0"/>
+        <w:spacing w:after="0" w:line="240" w:lineRule="auto"/>
+        <w:rPr>
+          <w:rFonts w:ascii="Courier New" w:hAnsi="Courier New" w:cs="Courier New"/>
+          <w:noProof/>
+          <w:sz w:val="20"/>
+          <w:szCs w:val="20"/>
+          <w:lang w:val="en-CA" w:bidi="ar-SA"/>
+        </w:rPr>
+      </w:pPr>
+      <w:r>
+        <w:rPr>
+          <w:rFonts w:ascii="Courier New" w:hAnsi="Courier New" w:cs="Courier New"/>
+          <w:noProof/>
+          <w:sz w:val="20"/>
+          <w:szCs w:val="20"/>
+          <w:lang w:val="en-CA" w:bidi="ar-SA"/>
+        </w:rPr>
+        <w:t>{</w:t>
+      </w:r>
+    </w:p>
+    <w:p>
+      <w:pPr>
+        <w:autoSpaceDE w:val="0"/>
+        <w:autoSpaceDN w:val="0"/>
+        <w:adjustRightInd w:val="0"/>
+        <w:spacing w:after="0" w:line="240" w:lineRule="auto"/>
+        <w:rPr>
+          <w:rFonts w:ascii="Courier New" w:hAnsi="Courier New" w:cs="Courier New"/>
+          <w:noProof/>
+          <w:color w:val="2B91AF"/>
+          <w:sz w:val="20"/>
+          <w:szCs w:val="20"/>
+          <w:lang w:val="en-CA" w:bidi="ar-SA"/>
+        </w:rPr>
+      </w:pPr>
+      <w:r>
+        <w:rPr>
+          <w:rFonts w:ascii="Courier New" w:hAnsi="Courier New" w:cs="Courier New"/>
+          <w:noProof/>
+          <w:sz w:val="20"/>
+          <w:szCs w:val="20"/>
+          <w:lang w:val="en-CA" w:bidi="ar-SA"/>
+        </w:rPr>
+        <w:t xml:space="preserve">    </w:t>
+      </w:r>
+      <w:r>
+        <w:rPr>
+          <w:rFonts w:ascii="Courier New" w:hAnsi="Courier New" w:cs="Courier New"/>
+          <w:noProof/>
+          <w:color w:val="0000FF"/>
+          <w:sz w:val="20"/>
+          <w:szCs w:val="20"/>
+          <w:lang w:val="en-CA" w:bidi="ar-SA"/>
+        </w:rPr>
+        <w:t>class</w:t>
+      </w:r>
+      <w:r>
+        <w:rPr>
+          <w:rFonts w:ascii="Courier New" w:hAnsi="Courier New" w:cs="Courier New"/>
+          <w:noProof/>
+          <w:sz w:val="20"/>
+          <w:szCs w:val="20"/>
+          <w:lang w:val="en-CA" w:bidi="ar-SA"/>
+        </w:rPr>
+        <w:t xml:space="preserve"> </w:t>
+      </w:r>
+      <w:r>
+        <w:rPr>
+          <w:rFonts w:ascii="Courier New" w:hAnsi="Courier New" w:cs="Courier New"/>
+          <w:noProof/>
+          <w:color w:val="2B91AF"/>
+          <w:sz w:val="20"/>
+          <w:szCs w:val="20"/>
+          <w:lang w:val="en-CA" w:bidi="ar-SA"/>
+        </w:rPr>
+        <w:t>Program</w:t>
+      </w:r>
+    </w:p>
+    <w:p>
+      <w:pPr>
+        <w:autoSpaceDE w:val="0"/>
+        <w:autoSpaceDN w:val="0"/>
+        <w:adjustRightInd w:val="0"/>
+        <w:spacing w:after="0" w:line="240" w:lineRule="auto"/>
+        <w:rPr>
+          <w:rFonts w:ascii="Courier New" w:hAnsi="Courier New" w:cs="Courier New"/>
+          <w:noProof/>
+          <w:sz w:val="20"/>
+          <w:szCs w:val="20"/>
+          <w:lang w:val="en-CA" w:bidi="ar-SA"/>
+        </w:rPr>
+      </w:pPr>
+      <w:r>
+        <w:rPr>
+          <w:rFonts w:ascii="Courier New" w:hAnsi="Courier New" w:cs="Courier New"/>
+          <w:noProof/>
+          <w:sz w:val="20"/>
+          <w:szCs w:val="20"/>
+          <w:lang w:val="en-CA" w:bidi="ar-SA"/>
+        </w:rPr>
+        <w:t xml:space="preserve">    {</w:t>
+      </w:r>
+    </w:p>
+    <w:p>
+      <w:pPr>
+        <w:autoSpaceDE w:val="0"/>
+        <w:autoSpaceDN w:val="0"/>
+        <w:adjustRightInd w:val="0"/>
+        <w:spacing w:after="0" w:line="240" w:lineRule="auto"/>
+        <w:rPr>
+          <w:rFonts w:ascii="Courier New" w:hAnsi="Courier New" w:cs="Courier New"/>
+          <w:noProof/>
+          <w:sz w:val="20"/>
+          <w:szCs w:val="20"/>
+          <w:lang w:val="en-CA" w:bidi="ar-SA"/>
+        </w:rPr>
+      </w:pPr>
+      <w:r>
+        <w:rPr>
+          <w:rFonts w:ascii="Courier New" w:hAnsi="Courier New" w:cs="Courier New"/>
+          <w:noProof/>
+          <w:sz w:val="20"/>
+          <w:szCs w:val="20"/>
+          <w:lang w:val="en-CA" w:bidi="ar-SA"/>
+        </w:rPr>
+        <w:t xml:space="preserve">        </w:t>
+      </w:r>
+      <w:r>
+        <w:rPr>
+          <w:rFonts w:ascii="Courier New" w:hAnsi="Courier New" w:cs="Courier New"/>
+          <w:noProof/>
+          <w:color w:val="0000FF"/>
+          <w:sz w:val="20"/>
+          <w:szCs w:val="20"/>
+          <w:lang w:val="en-CA" w:bidi="ar-SA"/>
+        </w:rPr>
+        <w:t>static</w:t>
+      </w:r>
+      <w:r>
+        <w:rPr>
+          <w:rFonts w:ascii="Courier New" w:hAnsi="Courier New" w:cs="Courier New"/>
+          <w:noProof/>
+          <w:sz w:val="20"/>
+          <w:szCs w:val="20"/>
+          <w:lang w:val="en-CA" w:bidi="ar-SA"/>
+        </w:rPr>
+        <w:t xml:space="preserve"> </w:t>
+      </w:r>
+      <w:r>
+        <w:rPr>
+          <w:rFonts w:ascii="Courier New" w:hAnsi="Courier New" w:cs="Courier New"/>
+          <w:noProof/>
+          <w:color w:val="0000FF"/>
+          <w:sz w:val="20"/>
+          <w:szCs w:val="20"/>
+          <w:lang w:val="en-CA" w:bidi="ar-SA"/>
+        </w:rPr>
+        <w:t>double</w:t>
+      </w:r>
+      <w:r>
+        <w:rPr>
+          <w:rFonts w:ascii="Courier New" w:hAnsi="Courier New" w:cs="Courier New"/>
+          <w:noProof/>
+          <w:sz w:val="20"/>
+          <w:szCs w:val="20"/>
+          <w:lang w:val="en-CA" w:bidi="ar-SA"/>
+        </w:rPr>
+        <w:t xml:space="preserve"> aMethod(</w:t>
+      </w:r>
+      <w:r>
+        <w:rPr>
+          <w:rFonts w:ascii="Courier New" w:hAnsi="Courier New" w:cs="Courier New"/>
+          <w:noProof/>
+          <w:color w:val="0000FF"/>
+          <w:sz w:val="20"/>
+          <w:szCs w:val="20"/>
+          <w:lang w:val="en-CA" w:bidi="ar-SA"/>
+        </w:rPr>
+        <w:t>double</w:t>
+      </w:r>
+      <w:r>
+        <w:rPr>
+          <w:rFonts w:ascii="Courier New" w:hAnsi="Courier New" w:cs="Courier New"/>
+          <w:noProof/>
+          <w:sz w:val="20"/>
+          <w:szCs w:val="20"/>
+          <w:lang w:val="en-CA" w:bidi="ar-SA"/>
+        </w:rPr>
+        <w:t xml:space="preserve"> Hour, </w:t>
+      </w:r>
+      <w:r>
+        <w:rPr>
+          <w:rFonts w:ascii="Courier New" w:hAnsi="Courier New" w:cs="Courier New"/>
+          <w:noProof/>
+          <w:color w:val="0000FF"/>
+          <w:sz w:val="20"/>
+          <w:szCs w:val="20"/>
+          <w:lang w:val="en-CA" w:bidi="ar-SA"/>
+        </w:rPr>
+        <w:t>double</w:t>
+      </w:r>
+      <w:r>
+        <w:rPr>
+          <w:rFonts w:ascii="Courier New" w:hAnsi="Courier New" w:cs="Courier New"/>
+          <w:noProof/>
+          <w:sz w:val="20"/>
+          <w:szCs w:val="20"/>
+          <w:lang w:val="en-CA" w:bidi="ar-SA"/>
+        </w:rPr>
+        <w:t xml:space="preserve"> Minutre, </w:t>
+      </w:r>
+      <w:r>
+        <w:rPr>
+          <w:rFonts w:ascii="Courier New" w:hAnsi="Courier New" w:cs="Courier New"/>
+          <w:noProof/>
+          <w:color w:val="0000FF"/>
+          <w:sz w:val="20"/>
+          <w:szCs w:val="20"/>
+          <w:lang w:val="en-CA" w:bidi="ar-SA"/>
+        </w:rPr>
+        <w:t>double</w:t>
+      </w:r>
+      <w:r>
+        <w:rPr>
+          <w:rFonts w:ascii="Courier New" w:hAnsi="Courier New" w:cs="Courier New"/>
+          <w:noProof/>
+          <w:sz w:val="20"/>
+          <w:szCs w:val="20"/>
+          <w:lang w:val="en-CA" w:bidi="ar-SA"/>
+        </w:rPr>
+        <w:t xml:space="preserve"> Second)</w:t>
+      </w:r>
+    </w:p>
+    <w:p>
+      <w:pPr>
+        <w:autoSpaceDE w:val="0"/>
+        <w:autoSpaceDN w:val="0"/>
+        <w:adjustRightInd w:val="0"/>
+        <w:spacing w:after="0" w:line="240" w:lineRule="auto"/>
+        <w:rPr>
+          <w:rFonts w:ascii="Courier New" w:hAnsi="Courier New" w:cs="Courier New"/>
+          <w:noProof/>
+          <w:sz w:val="20"/>
+          <w:szCs w:val="20"/>
+          <w:lang w:val="en-CA" w:bidi="ar-SA"/>
+        </w:rPr>
+      </w:pPr>
+      <w:r>
+        <w:rPr>
+          <w:rFonts w:ascii="Courier New" w:hAnsi="Courier New" w:cs="Courier New"/>
+          <w:noProof/>
+          <w:sz w:val="20"/>
+          <w:szCs w:val="20"/>
+          <w:lang w:val="en-CA" w:bidi="ar-SA"/>
+        </w:rPr>
+        <w:t xml:space="preserve">        {</w:t>
+      </w:r>
+    </w:p>
+    <w:p>
+      <w:pPr>
+        <w:autoSpaceDE w:val="0"/>
+        <w:autoSpaceDN w:val="0"/>
+        <w:adjustRightInd w:val="0"/>
+        <w:spacing w:after="0" w:line="240" w:lineRule="auto"/>
+        <w:rPr>
+          <w:rFonts w:ascii="Courier New" w:hAnsi="Courier New" w:cs="Courier New"/>
+          <w:noProof/>
+          <w:color w:val="00B050"/>
+          <w:sz w:val="20"/>
+          <w:szCs w:val="20"/>
+          <w:lang w:val="en-CA" w:bidi="ar-SA"/>
+        </w:rPr>
+      </w:pPr>
+      <w:r>
+        <w:rPr>
+          <w:rFonts w:ascii="Courier New" w:hAnsi="Courier New" w:cs="Courier New"/>
+          <w:noProof/>
+          <w:sz w:val="20"/>
+          <w:szCs w:val="20"/>
+          <w:lang w:val="en-CA" w:bidi="ar-SA"/>
+        </w:rPr>
+        <w:tab/>
+      </w:r>
+      <w:r>
+        <w:rPr>
+          <w:rFonts w:ascii="Courier New" w:hAnsi="Courier New" w:cs="Courier New"/>
+          <w:noProof/>
+          <w:sz w:val="20"/>
+          <w:szCs w:val="20"/>
+          <w:lang w:val="en-CA" w:bidi="ar-SA"/>
+        </w:rPr>
+        <w:tab/>
+      </w:r>
+      <w:r>
+        <w:rPr>
+          <w:rFonts w:ascii="Courier New" w:hAnsi="Courier New" w:cs="Courier New"/>
+          <w:noProof/>
+          <w:color w:val="00B050"/>
+          <w:sz w:val="20"/>
+          <w:szCs w:val="20"/>
+          <w:lang w:val="en-CA" w:bidi="ar-SA"/>
+        </w:rPr>
+        <w:t>//Your code here</w:t>
+      </w:r>
+    </w:p>
+    <w:p>
+      <w:pPr>
+        <w:autoSpaceDE w:val="0"/>
+        <w:autoSpaceDN w:val="0"/>
+        <w:adjustRightInd w:val="0"/>
+        <w:spacing w:after="0" w:line="240" w:lineRule="auto"/>
+        <w:rPr>
+          <w:rFonts w:ascii="Courier New" w:hAnsi="Courier New" w:cs="Courier New"/>
+          <w:noProof/>
+          <w:sz w:val="20"/>
+          <w:szCs w:val="20"/>
+          <w:lang w:val="en-CA" w:bidi="ar-SA"/>
+        </w:rPr>
+      </w:pPr>
+      <w:r>
+        <w:rPr>
+          <w:rFonts w:ascii="Courier New" w:hAnsi="Courier New" w:cs="Courier New"/>
+          <w:noProof/>
+          <w:sz w:val="20"/>
+          <w:szCs w:val="20"/>
+          <w:lang w:val="en-CA" w:bidi="ar-SA"/>
+        </w:rPr>
+        <w:t xml:space="preserve">        }</w:t>
+      </w:r>
+    </w:p>
+    <w:p>
+      <w:pPr>
+        <w:autoSpaceDE w:val="0"/>
+        <w:autoSpaceDN w:val="0"/>
+        <w:adjustRightInd w:val="0"/>
+        <w:spacing w:after="0" w:line="240" w:lineRule="auto"/>
+        <w:rPr>
+          <w:rFonts w:ascii="Courier New" w:hAnsi="Courier New" w:cs="Courier New"/>
+          <w:noProof/>
+          <w:sz w:val="20"/>
+          <w:szCs w:val="20"/>
+          <w:lang w:val="en-CA" w:bidi="ar-SA"/>
+        </w:rPr>
+      </w:pPr>
+      <w:r>
+        <w:rPr>
+          <w:rFonts w:ascii="Courier New" w:hAnsi="Courier New" w:cs="Courier New"/>
+          <w:noProof/>
+          <w:sz w:val="20"/>
+          <w:szCs w:val="20"/>
+          <w:lang w:val="en-CA" w:bidi="ar-SA"/>
+        </w:rPr>
+        <w:t xml:space="preserve">    }</w:t>
+      </w:r>
+    </w:p>
+    <w:p>
+      <w:pPr>
+        <w:rPr>
+          <w:rFonts w:ascii="Arial" w:hAnsi="Arial"/>
+          <w:sz w:val="24"/>
+          <w:szCs w:val="24"/>
+        </w:rPr>
+      </w:pPr>
+      <w:r>
+        <w:rPr>
+          <w:rFonts w:ascii="Courier New" w:hAnsi="Courier New" w:cs="Courier New"/>
+          <w:noProof/>
+          <w:sz w:val="20"/>
+          <w:szCs w:val="20"/>
+          <w:lang w:val="en-CA" w:bidi="ar-SA"/>
+        </w:rPr>
+        <w:t>}</w:t>
+      </w:r>
+    </w:p>
+    <w:p>
+      <w:pPr>
+        <w:rPr>
+          <w:rFonts w:ascii="Courier New" w:hAnsi="Courier New" w:cs="Courier New"/>
+          <w:noProof/>
+          <w:sz w:val="20"/>
+          <w:szCs w:val="20"/>
+          <w:lang w:val="en-CA" w:bidi="ar-SA"/>
+        </w:rPr>
+      </w:pPr>
+      <w:r>
+        <w:rPr>
+          <w:rFonts w:ascii="Arial" w:hAnsi="Arial"/>
+          <w:sz w:val="24"/>
+          <w:szCs w:val="24"/>
+        </w:rPr>
+        <w:t>Parameters passed into functions should be capitalized if they are a single word. If the parameter is more then one word the first word should be lower case and all other words are upper case. I have no idea why I do this but I do.</w:t>
+      </w:r>
+    </w:p>
+    <w:p>
+      <w:pPr>
+        <w:autoSpaceDE w:val="0"/>
+        <w:autoSpaceDN w:val="0"/>
+        <w:adjustRightInd w:val="0"/>
+        <w:spacing w:after="0" w:line="240" w:lineRule="auto"/>
+        <w:rPr>
+          <w:rFonts w:ascii="Courier New" w:hAnsi="Courier New" w:cs="Courier New"/>
+          <w:noProof/>
+          <w:sz w:val="20"/>
+          <w:szCs w:val="20"/>
+          <w:lang w:val="en-CA" w:bidi="ar-SA"/>
+        </w:rPr>
+      </w:pPr>
+      <w:r>
+        <w:rPr>
+          <w:rFonts w:ascii="Courier New" w:hAnsi="Courier New" w:cs="Courier New"/>
+          <w:noProof/>
+          <w:sz w:val="20"/>
+          <w:szCs w:val="20"/>
+          <w:lang w:val="en-CA" w:bidi="ar-SA"/>
+        </w:rPr>
+        <w:t xml:space="preserve">        </w:t>
+      </w:r>
+      <w:r>
+        <w:rPr>
+          <w:rFonts w:ascii="Courier New" w:hAnsi="Courier New" w:cs="Courier New"/>
+          <w:noProof/>
+          <w:color w:val="0000FF"/>
+          <w:sz w:val="20"/>
+          <w:szCs w:val="20"/>
+          <w:lang w:val="en-CA" w:bidi="ar-SA"/>
+        </w:rPr>
+        <w:t>static</w:t>
+      </w:r>
+      <w:r>
+        <w:rPr>
+          <w:rFonts w:ascii="Courier New" w:hAnsi="Courier New" w:cs="Courier New"/>
+          <w:noProof/>
+          <w:sz w:val="20"/>
+          <w:szCs w:val="20"/>
+          <w:lang w:val="en-CA" w:bidi="ar-SA"/>
+        </w:rPr>
+        <w:t xml:space="preserve"> </w:t>
+      </w:r>
+      <w:r>
+        <w:rPr>
+          <w:rFonts w:ascii="Courier New" w:hAnsi="Courier New" w:cs="Courier New"/>
+          <w:noProof/>
+          <w:color w:val="0000FF"/>
+          <w:sz w:val="20"/>
+          <w:szCs w:val="20"/>
+          <w:lang w:val="en-CA" w:bidi="ar-SA"/>
+        </w:rPr>
+        <w:t>void</w:t>
+      </w:r>
+      <w:r>
+        <w:rPr>
+          <w:rFonts w:ascii="Courier New" w:hAnsi="Courier New" w:cs="Courier New"/>
+          <w:noProof/>
+          <w:sz w:val="20"/>
+          <w:szCs w:val="20"/>
+          <w:lang w:val="en-CA" w:bidi="ar-SA"/>
+        </w:rPr>
+        <w:t xml:space="preserve"> Main(</w:t>
+      </w:r>
+      <w:r>
+        <w:rPr>
+          <w:rFonts w:ascii="Courier New" w:hAnsi="Courier New" w:cs="Courier New"/>
+          <w:noProof/>
+          <w:color w:val="0000FF"/>
+          <w:sz w:val="20"/>
+          <w:szCs w:val="20"/>
+          <w:lang w:val="en-CA" w:bidi="ar-SA"/>
+        </w:rPr>
+        <w:t>double</w:t>
+      </w:r>
+      <w:r>
+        <w:rPr>
+          <w:rFonts w:ascii="Courier New" w:hAnsi="Courier New" w:cs="Courier New"/>
+          <w:noProof/>
+          <w:sz w:val="20"/>
+          <w:szCs w:val="20"/>
+          <w:lang w:val="en-CA" w:bidi="ar-SA"/>
+        </w:rPr>
+        <w:t xml:space="preserve"> Value)</w:t>
+      </w:r>
+    </w:p>
+    <w:p>
+      <w:pPr>
+        <w:rPr>
+          <w:rFonts w:ascii="Arial" w:hAnsi="Arial"/>
+          <w:sz w:val="24"/>
+          <w:szCs w:val="24"/>
+        </w:rPr>
+      </w:pPr>
+      <w:r>
+        <w:rPr>
+          <w:rFonts w:ascii="Courier New" w:hAnsi="Courier New" w:cs="Courier New"/>
+          <w:noProof/>
+          <w:sz w:val="20"/>
+          <w:szCs w:val="20"/>
+          <w:lang w:val="en-CA" w:bidi="ar-SA"/>
+        </w:rPr>
+        <w:t xml:space="preserve">        </w:t>
+      </w:r>
+      <w:r>
+        <w:rPr>
+          <w:rFonts w:ascii="Courier New" w:hAnsi="Courier New" w:cs="Courier New"/>
+          <w:noProof/>
+          <w:color w:val="0000FF"/>
+          <w:sz w:val="20"/>
+          <w:szCs w:val="20"/>
+          <w:lang w:val="en-CA" w:bidi="ar-SA"/>
+        </w:rPr>
+        <w:t>static</w:t>
+      </w:r>
+      <w:r>
+        <w:rPr>
+          <w:rFonts w:ascii="Courier New" w:hAnsi="Courier New" w:cs="Courier New"/>
+          <w:noProof/>
+          <w:sz w:val="20"/>
+          <w:szCs w:val="20"/>
+          <w:lang w:val="en-CA" w:bidi="ar-SA"/>
+        </w:rPr>
+        <w:t xml:space="preserve"> </w:t>
+      </w:r>
+      <w:r>
+        <w:rPr>
+          <w:rFonts w:ascii="Courier New" w:hAnsi="Courier New" w:cs="Courier New"/>
+          <w:noProof/>
+          <w:color w:val="0000FF"/>
+          <w:sz w:val="20"/>
+          <w:szCs w:val="20"/>
+          <w:lang w:val="en-CA" w:bidi="ar-SA"/>
+        </w:rPr>
+        <w:t>void</w:t>
+      </w:r>
+      <w:r>
+        <w:rPr>
+          <w:rFonts w:ascii="Courier New" w:hAnsi="Courier New" w:cs="Courier New"/>
+          <w:noProof/>
+          <w:sz w:val="20"/>
+          <w:szCs w:val="20"/>
+          <w:lang w:val="en-CA" w:bidi="ar-SA"/>
+        </w:rPr>
+        <w:t xml:space="preserve"> Main(</w:t>
+      </w:r>
+      <w:r>
+        <w:rPr>
+          <w:rFonts w:ascii="Courier New" w:hAnsi="Courier New" w:cs="Courier New"/>
+          <w:noProof/>
+          <w:color w:val="0000FF"/>
+          <w:sz w:val="20"/>
+          <w:szCs w:val="20"/>
+          <w:lang w:val="en-CA" w:bidi="ar-SA"/>
+        </w:rPr>
+        <w:t>string</w:t>
+      </w:r>
+      <w:r>
+        <w:rPr>
+          <w:rFonts w:ascii="Courier New" w:hAnsi="Courier New" w:cs="Courier New"/>
+          <w:noProof/>
+          <w:sz w:val="20"/>
+          <w:szCs w:val="20"/>
+          <w:lang w:val="en-CA" w:bidi="ar-SA"/>
+        </w:rPr>
+        <w:t xml:space="preserve"> someOtherValue)</w:t>
+      </w:r>
+    </w:p>
+    <w:p>
+      <w:pPr>
+        <w:rPr>
+          <w:rFonts w:ascii="Arial" w:hAnsi="Arial" w:cs="Arial"/>
+          <w:sz w:val="24"/>
+          <w:szCs w:val="24"/>
+        </w:rPr>
+      </w:pPr>
+      <w:r>
+        <w:rPr>
+          <w:rFonts w:ascii="Arial" w:hAnsi="Arial" w:cs="Arial"/>
+          <w:sz w:val="24"/>
+          <w:szCs w:val="24"/>
+        </w:rPr>
+        <w:t>Method names should follow a similar standard as parameter names. Capitalized if the name is only one word and lower case first word and capitalized for every word after that if more then one word.</w:t>
+      </w:r>
+    </w:p>
+    <w:p>
+      <w:pPr>
+        <w:autoSpaceDE w:val="0"/>
+        <w:autoSpaceDN w:val="0"/>
+        <w:adjustRightInd w:val="0"/>
+        <w:spacing w:after="0" w:line="240" w:lineRule="auto"/>
+        <w:rPr>
+          <w:rFonts w:ascii="Courier New" w:hAnsi="Courier New" w:cs="Courier New"/>
+          <w:noProof/>
+          <w:sz w:val="20"/>
+          <w:szCs w:val="20"/>
+          <w:lang w:val="en-CA" w:bidi="ar-SA"/>
+        </w:rPr>
+      </w:pPr>
+      <w:r>
+        <w:rPr>
+          <w:rFonts w:ascii="Courier New" w:hAnsi="Courier New" w:cs="Courier New"/>
+          <w:noProof/>
+          <w:sz w:val="20"/>
+          <w:szCs w:val="20"/>
+          <w:lang w:val="en-CA" w:bidi="ar-SA"/>
+        </w:rPr>
+        <w:t xml:space="preserve">        </w:t>
+      </w:r>
+      <w:r>
+        <w:rPr>
+          <w:rFonts w:ascii="Courier New" w:hAnsi="Courier New" w:cs="Courier New"/>
+          <w:noProof/>
+          <w:color w:val="0000FF"/>
+          <w:sz w:val="20"/>
+          <w:szCs w:val="20"/>
+          <w:lang w:val="en-CA" w:bidi="ar-SA"/>
+        </w:rPr>
+        <w:t>static</w:t>
+      </w:r>
+      <w:r>
+        <w:rPr>
+          <w:rFonts w:ascii="Courier New" w:hAnsi="Courier New" w:cs="Courier New"/>
+          <w:noProof/>
+          <w:sz w:val="20"/>
+          <w:szCs w:val="20"/>
+          <w:lang w:val="en-CA" w:bidi="ar-SA"/>
+        </w:rPr>
+        <w:t xml:space="preserve"> </w:t>
+      </w:r>
+      <w:r>
+        <w:rPr>
+          <w:rFonts w:ascii="Courier New" w:hAnsi="Courier New" w:cs="Courier New"/>
+          <w:noProof/>
+          <w:color w:val="0000FF"/>
+          <w:sz w:val="20"/>
+          <w:szCs w:val="20"/>
+          <w:lang w:val="en-CA" w:bidi="ar-SA"/>
+        </w:rPr>
+        <w:t>void</w:t>
+      </w:r>
+      <w:r>
+        <w:rPr>
+          <w:rFonts w:ascii="Courier New" w:hAnsi="Courier New" w:cs="Courier New"/>
+          <w:noProof/>
+          <w:sz w:val="20"/>
+          <w:szCs w:val="20"/>
+          <w:lang w:val="en-CA" w:bidi="ar-SA"/>
+        </w:rPr>
+        <w:t xml:space="preserve"> aLongMethodName()</w:t>
+      </w:r>
+    </w:p>
+    <w:p>
+      <w:pPr>
+        <w:rPr>
+          <w:rFonts w:ascii="Courier New" w:hAnsi="Courier New" w:cs="Courier New"/>
+          <w:sz w:val="20"/>
+          <w:szCs w:val="20"/>
+        </w:rPr>
+      </w:pPr>
+      <w:r>
+        <w:rPr>
+          <w:rFonts w:ascii="Courier New" w:hAnsi="Courier New" w:cs="Courier New"/>
+          <w:noProof/>
+          <w:sz w:val="20"/>
+          <w:szCs w:val="20"/>
+          <w:lang w:val="en-CA" w:bidi="ar-SA"/>
+        </w:rPr>
+        <w:t xml:space="preserve">        </w:t>
+      </w:r>
+      <w:r>
+        <w:rPr>
+          <w:rFonts w:ascii="Courier New" w:hAnsi="Courier New" w:cs="Courier New"/>
+          <w:noProof/>
+          <w:color w:val="0000FF"/>
+          <w:sz w:val="20"/>
+          <w:szCs w:val="20"/>
+          <w:lang w:val="en-CA" w:bidi="ar-SA"/>
+        </w:rPr>
+        <w:t>static</w:t>
+      </w:r>
+      <w:r>
+        <w:rPr>
+          <w:rFonts w:ascii="Courier New" w:hAnsi="Courier New" w:cs="Courier New"/>
+          <w:noProof/>
+          <w:sz w:val="20"/>
+          <w:szCs w:val="20"/>
+          <w:lang w:val="en-CA" w:bidi="ar-SA"/>
+        </w:rPr>
+        <w:t xml:space="preserve"> </w:t>
+      </w:r>
+      <w:r>
+        <w:rPr>
+          <w:rFonts w:ascii="Courier New" w:hAnsi="Courier New" w:cs="Courier New"/>
+          <w:noProof/>
+          <w:color w:val="0000FF"/>
+          <w:sz w:val="20"/>
+          <w:szCs w:val="20"/>
+          <w:lang w:val="en-CA" w:bidi="ar-SA"/>
+        </w:rPr>
+        <w:t>void</w:t>
+      </w:r>
+      <w:r>
+        <w:rPr>
+          <w:rFonts w:ascii="Courier New" w:hAnsi="Courier New" w:cs="Courier New"/>
+          <w:noProof/>
+          <w:sz w:val="20"/>
+          <w:szCs w:val="20"/>
+          <w:lang w:val="en-CA" w:bidi="ar-SA"/>
+        </w:rPr>
+        <w:t xml:space="preserve"> Short()</w:t>
+      </w:r>
+    </w:p>
+    <w:p>
+      <w:pPr>
+        <w:pStyle w:val="NoSpacing"/>
+      </w:pPr>
+      <w:r>
+        <w:t>All operators such as assignment, addition or equality operators should be sur</w:t>
+      </w:r>
+      <w:r>
+        <w:t>r</w:t>
+      </w:r>
+      <w:r>
+        <w:t>ounded by spaces if possible. This will keep the code clean and readable.</w:t>
+      </w:r>
+    </w:p>
+    <w:p>
+      <w:pPr>
+        <w:autoSpaceDE w:val="0"/>
+        <w:autoSpaceDN w:val="0"/>
+        <w:adjustRightInd w:val="0"/>
+        <w:spacing w:after="0" w:line="240" w:lineRule="auto"/>
+        <w:rPr>
+          <w:rFonts w:ascii="Courier New" w:hAnsi="Courier New" w:cs="Courier New"/>
+          <w:noProof/>
+          <w:sz w:val="20"/>
+          <w:szCs w:val="20"/>
+          <w:lang w:val="en-CA" w:bidi="ar-SA"/>
+        </w:rPr>
+      </w:pPr>
+    </w:p>
+    <w:p>
+      <w:pPr>
+        <w:autoSpaceDE w:val="0"/>
+        <w:autoSpaceDN w:val="0"/>
+        <w:adjustRightInd w:val="0"/>
+        <w:spacing w:after="0" w:line="240" w:lineRule="auto"/>
+        <w:rPr>
+          <w:rFonts w:ascii="Courier New" w:hAnsi="Courier New" w:cs="Courier New"/>
+          <w:noProof/>
+          <w:sz w:val="20"/>
+          <w:szCs w:val="20"/>
+          <w:lang w:val="en-CA" w:bidi="ar-SA"/>
+        </w:rPr>
+      </w:pPr>
+      <w:r>
+        <w:rPr>
+          <w:rFonts w:ascii="Courier New" w:hAnsi="Courier New" w:cs="Courier New"/>
+          <w:noProof/>
+          <w:sz w:val="20"/>
+          <w:szCs w:val="20"/>
+          <w:lang w:val="en-CA" w:bidi="ar-SA"/>
+        </w:rPr>
+        <w:t xml:space="preserve">        </w:t>
+      </w:r>
+      <w:r>
+        <w:rPr>
+          <w:rFonts w:ascii="Courier New" w:hAnsi="Courier New" w:cs="Courier New"/>
+          <w:noProof/>
+          <w:color w:val="0000FF"/>
+          <w:sz w:val="20"/>
+          <w:szCs w:val="20"/>
+          <w:lang w:val="en-CA" w:bidi="ar-SA"/>
+        </w:rPr>
+        <w:t>double</w:t>
+      </w:r>
+      <w:r>
+        <w:rPr>
+          <w:rFonts w:ascii="Courier New" w:hAnsi="Courier New" w:cs="Courier New"/>
+          <w:noProof/>
+          <w:sz w:val="20"/>
+          <w:szCs w:val="20"/>
+          <w:lang w:val="en-CA" w:bidi="ar-SA"/>
+        </w:rPr>
+        <w:t xml:space="preserve"> aVariable = 60;</w:t>
+      </w:r>
+    </w:p>
+    <w:p>
+      <w:pPr>
+        <w:rPr>
+          <w:rFonts w:ascii="Courier New" w:hAnsi="Courier New" w:cs="Courier New"/>
+          <w:sz w:val="20"/>
+          <w:szCs w:val="20"/>
+        </w:rPr>
+      </w:pPr>
+      <w:r>
+        <w:rPr>
+          <w:rFonts w:ascii="Courier New" w:hAnsi="Courier New" w:cs="Courier New"/>
+          <w:noProof/>
+          <w:sz w:val="20"/>
+          <w:szCs w:val="20"/>
+          <w:lang w:val="en-CA" w:bidi="ar-SA"/>
+        </w:rPr>
+        <w:t xml:space="preserve">        </w:t>
+      </w:r>
+      <w:r>
+        <w:rPr>
+          <w:rFonts w:ascii="Courier New" w:hAnsi="Courier New" w:cs="Courier New"/>
+          <w:noProof/>
+          <w:color w:val="0000FF"/>
+          <w:sz w:val="20"/>
+          <w:szCs w:val="20"/>
+          <w:lang w:val="en-CA" w:bidi="ar-SA"/>
+        </w:rPr>
+        <w:t>if</w:t>
+      </w:r>
+      <w:r>
+        <w:rPr>
+          <w:rFonts w:ascii="Courier New" w:hAnsi="Courier New" w:cs="Courier New"/>
+          <w:noProof/>
+          <w:sz w:val="20"/>
+          <w:szCs w:val="20"/>
+          <w:lang w:val="en-CA" w:bidi="ar-SA"/>
+        </w:rPr>
+        <w:t xml:space="preserve"> (Args.Length == 2);</w:t>
+      </w:r>
+      <w:r>
+        <w:rPr>
+          <w:rFonts w:ascii="Courier New" w:hAnsi="Courier New" w:cs="Courier New"/>
+          <w:sz w:val="20"/>
+          <w:szCs w:val="20"/>
+        </w:rPr>
+        <w:t xml:space="preserve"> </w:t>
+      </w:r>
+    </w:p>
+    <w:p>
+      <w:pPr>
+        <w:pStyle w:val="NoSpacing"/>
+      </w:pPr>
+      <w:r>
+        <w:t>There may be more added later if I think of any.</w:t>
+      </w:r>
+    </w:p>
+    <w:p>
+      <w:pPr>
+        <w:pStyle w:val="NoSpacing"/>
+        <w:rPr>
+          <w:rFonts w:eastAsiaTheme="majorEastAsia"/>
+        </w:rPr>
+      </w:pPr>
+    </w:p>
+    <w:p>
+      <w:pPr>
+        <w:rPr>
+          <w:rFonts w:asciiTheme="majorHAnsi" w:eastAsiaTheme="majorEastAsia" w:hAnsiTheme="majorHAnsi" w:cstheme="majorBidi"/>
+          <w:b/>
+          <w:bCs/>
+          <w:iCs/>
+        </w:rPr>
+      </w:pPr>
+      <w:r>
+        <w:rPr>
+          <w:i/>
+        </w:rPr>
+        <w:br w:type="page"/>
+      </w:r>
+    </w:p>
+    <w:p>
+      <w:pPr>
+        <w:pStyle w:val="Heading4"/>
+        <w:spacing w:before="0"/>
+        <w:rPr>
+          <w:i w:val="0"/>
+        </w:rPr>
+      </w:pPr>
+      <w:r>
+        <w:rPr>
+          <w:i w:val="0"/>
+        </w:rPr>
+        <w:lastRenderedPageBreak/>
         <w:t>Setting up Git</w:t>
       </w:r>
       <w:r>
@@ -1462,7 +3318,7 @@
       <w:r>
         <w:t xml:space="preserve">Login at: </w:t>
       </w:r>
-      <w:hyperlink r:id="rId15" w:history="1">
+      <w:hyperlink r:id="rId18" w:history="1">
         <w:r>
           <w:rPr>
             <w:rStyle w:val="Hyperlink"/>
@@ -1540,7 +3396,7 @@
       <w:r>
         <w:t xml:space="preserve">Public Clone URL: </w:t>
       </w:r>
-      <w:hyperlink r:id="rId16" w:history="1">
+      <w:hyperlink r:id="rId19" w:history="1">
         <w:r>
           <w:rPr>
             <w:rStyle w:val="Hyperlink"/>
@@ -1561,7 +3417,7 @@
       <w:r>
         <w:t xml:space="preserve">My Clone URL: </w:t>
       </w:r>
-      <w:hyperlink r:id="rId17" w:history="1">
+      <w:hyperlink r:id="rId20" w:history="1">
         <w:r>
           <w:rPr>
             <w:rStyle w:val="Hyperlink"/>
@@ -1585,7 +3441,13 @@
         <w:ind w:left="144"/>
       </w:pPr>
       <w:r>
-        <w:t>Information for setting up Git: (taken from GitHub)</w:t>
+        <w:t xml:space="preserve">Information for setting up Git: (taken from </w:t>
+      </w:r>
+      <w:r>
+        <w:t>Github</w:t>
+      </w:r>
+      <w:r>
+        <w:t>)</w:t>
       </w:r>
     </w:p>
     <w:p>
@@ -1615,7 +3477,7 @@
         <w:ind w:left="144"/>
       </w:pPr>
       <w:r>
-        <w:t>Initial setup of Git on a computer.</w:t>
+        <w:t>See below for how to initially setup Git on a computer.</w:t>
       </w:r>
     </w:p>
     <w:p>
@@ -1773,7 +3635,6 @@
               <w:pStyle w:val="NoSpacing"/>
             </w:pPr>
             <w:r>
-              <w:lastRenderedPageBreak/>
               <w:t># Generate a public key:</w:t>
             </w:r>
           </w:p>
@@ -1827,7 +3688,13 @@
               <w:pStyle w:val="NoSpacing"/>
             </w:pPr>
             <w:r>
-              <w:t># Then, add the public key to the github account under:</w:t>
+              <w:t xml:space="preserve"># Then, add the public key to the </w:t>
+            </w:r>
+            <w:r>
+              <w:t>Github</w:t>
+            </w:r>
+            <w:r>
+              <w:t xml:space="preserve"> account under:</w:t>
             </w:r>
           </w:p>
           <w:p>
@@ -1936,7 +3803,7 @@
               </w:rPr>
               <w:t xml:space="preserve">git clone </w:t>
             </w:r>
-            <w:hyperlink r:id="rId18" w:history="1">
+            <w:hyperlink r:id="rId21" w:history="1">
               <w:r>
                 <w:rPr>
                   <w:rStyle w:val="Hyperlink"/>
@@ -2231,7 +4098,10 @@
               <w:t xml:space="preserve"> # </w:t>
             </w:r>
             <w:r>
-              <w:t>GitHub repository</w:t>
+              <w:t>Github</w:t>
+            </w:r>
+            <w:r>
+              <w:t xml:space="preserve"> repository</w:t>
             </w:r>
           </w:p>
           <w:p>
@@ -2244,7 +4114,7 @@
             <w:r>
               <w:t xml:space="preserve">git remote add origin </w:t>
             </w:r>
-            <w:hyperlink r:id="rId19" w:history="1">
+            <w:hyperlink r:id="rId22" w:history="1">
               <w:r>
                 <w:rPr>
                   <w:rStyle w:val="Hyperlink"/>
@@ -2336,7 +4206,10 @@
               <w:t xml:space="preserve"> # </w:t>
             </w:r>
             <w:r>
-              <w:t>GitHub repository.</w:t>
+              <w:t>Github</w:t>
+            </w:r>
+            <w:r>
+              <w:t xml:space="preserve"> repository.</w:t>
             </w:r>
           </w:p>
           <w:p>
@@ -2395,313 +4268,6 @@
             <w:pPr>
               <w:pStyle w:val="NoSpacing"/>
             </w:pPr>
-          </w:p>
-          <w:p>
-            <w:pPr>
-              <w:pStyle w:val="NoSpacing"/>
-            </w:pPr>
-            <w:r>
-              <w:t xml:space="preserve"> </w:t>
-            </w:r>
-            <w:r>
-              <w:t># update the local GitHub origin master branch</w:t>
-            </w:r>
-            <w:r>
-              <w:t>:</w:t>
-            </w:r>
-          </w:p>
-          <w:p>
-            <w:pPr>
-              <w:pStyle w:val="NoSpacing"/>
-            </w:pPr>
-            <w:r>
-              <w:t xml:space="preserve">  </w:t>
-            </w:r>
-            <w:r>
-              <w:t>git fetch origin</w:t>
-            </w:r>
-          </w:p>
-          <w:p>
-            <w:pPr>
-              <w:pStyle w:val="NoSpacing"/>
-            </w:pPr>
-          </w:p>
-          <w:p>
-            <w:pPr>
-              <w:pStyle w:val="NoSpacing"/>
-            </w:pPr>
-            <w:r>
-              <w:t xml:space="preserve"> </w:t>
-            </w:r>
-            <w:r>
-              <w:t># merge GitHub’s remote changes into the local master branch</w:t>
-            </w:r>
-            <w:r>
-              <w:t>:</w:t>
-            </w:r>
-          </w:p>
-          <w:p>
-            <w:pPr>
-              <w:pStyle w:val="NoSpacing"/>
-            </w:pPr>
-            <w:r>
-              <w:t xml:space="preserve">git pull origin master </w:t>
-            </w:r>
-          </w:p>
-          <w:p>
-            <w:pPr>
-              <w:pStyle w:val="NoSpacing"/>
-            </w:pPr>
-          </w:p>
-          <w:p>
-            <w:pPr>
-              <w:pStyle w:val="NoSpacing"/>
-            </w:pPr>
-            <w:r>
-              <w:t xml:space="preserve"> </w:t>
-            </w:r>
-            <w:r>
-              <w:t xml:space="preserve"># in the project root, create a file for Git to use </w:t>
-            </w:r>
-          </w:p>
-          <w:p>
-            <w:pPr>
-              <w:pStyle w:val="NoSpacing"/>
-            </w:pPr>
-            <w:r>
-              <w:t xml:space="preserve"> # </w:t>
-            </w:r>
-            <w:r>
-              <w:t>to ignore certain files</w:t>
-            </w:r>
-            <w:r>
-              <w:t>:</w:t>
-            </w:r>
-          </w:p>
-          <w:p>
-            <w:pPr>
-              <w:pStyle w:val="NoSpacing"/>
-            </w:pPr>
-            <w:r>
-              <w:t>vim .gitinore</w:t>
-            </w:r>
-          </w:p>
-          <w:p>
-            <w:pPr>
-              <w:pStyle w:val="NoSpacing"/>
-            </w:pPr>
-            <w:r>
-              <w:t xml:space="preserve"> # then write the filename into the file</w:t>
-            </w:r>
-          </w:p>
-          <w:p>
-            <w:pPr>
-              <w:pStyle w:val="NoSpacing"/>
-            </w:pPr>
-            <w:r>
-              <w:t>[filename]*</w:t>
-            </w:r>
-          </w:p>
-          <w:p>
-            <w:pPr>
-              <w:pStyle w:val="NoSpacing"/>
-            </w:pPr>
-            <w:r>
-              <w:t>:wq!</w:t>
-            </w:r>
-          </w:p>
-          <w:p>
-            <w:pPr>
-              <w:pStyle w:val="NoSpacing"/>
-            </w:pPr>
-            <w:r>
-              <w:t xml:space="preserve">#then add the file </w:t>
-            </w:r>
-          </w:p>
-          <w:p>
-            <w:pPr>
-              <w:pStyle w:val="NoSpacing"/>
-            </w:pPr>
-            <w:r>
-              <w:t>git add .gitignore</w:t>
-            </w:r>
-          </w:p>
-          <w:p>
-            <w:pPr>
-              <w:pStyle w:val="NoSpacing"/>
-            </w:pPr>
-          </w:p>
-          <w:p>
-            <w:pPr>
-              <w:pStyle w:val="NoSpacing"/>
-            </w:pPr>
-            <w:r>
-              <w:t xml:space="preserve"> </w:t>
-            </w:r>
-            <w:r>
-              <w:t># see changes si</w:t>
-            </w:r>
-            <w:r>
-              <w:t>nce files have last been stages:</w:t>
-            </w:r>
-          </w:p>
-          <w:p>
-            <w:pPr>
-              <w:pStyle w:val="NoSpacing"/>
-            </w:pPr>
-            <w:r>
-              <w:t xml:space="preserve"> # </w:t>
-            </w:r>
-            <w:r>
-              <w:t xml:space="preserve">(file is added, but not committed) </w:t>
-            </w:r>
-          </w:p>
-          <w:p>
-            <w:pPr>
-              <w:pStyle w:val="NoSpacing"/>
-            </w:pPr>
-            <w:r>
-              <w:t>git diff</w:t>
-            </w:r>
-          </w:p>
-          <w:p>
-            <w:pPr>
-              <w:pStyle w:val="NoSpacing"/>
-            </w:pPr>
-          </w:p>
-          <w:p>
-            <w:pPr>
-              <w:pStyle w:val="NoSpacing"/>
-            </w:pPr>
-            <w:r>
-              <w:t xml:space="preserve"> </w:t>
-            </w:r>
-            <w:r>
-              <w:t># remove any changes in the working directory</w:t>
-            </w:r>
-            <w:r>
-              <w:t>:</w:t>
-            </w:r>
-          </w:p>
-          <w:p>
-            <w:pPr>
-              <w:pStyle w:val="NoSpacing"/>
-            </w:pPr>
-            <w:r>
-              <w:t>git checkout -- .</w:t>
-            </w:r>
-          </w:p>
-          <w:p>
-            <w:pPr>
-              <w:pStyle w:val="NoSpacing"/>
-            </w:pPr>
-          </w:p>
-          <w:p>
-            <w:pPr>
-              <w:pStyle w:val="NoSpacing"/>
-            </w:pPr>
-            <w:r>
-              <w:t xml:space="preserve"> </w:t>
-            </w:r>
-            <w:r>
-              <w:t># unstage the file, but still have changes to the file</w:t>
-            </w:r>
-            <w:r>
-              <w:t>:</w:t>
-            </w:r>
-          </w:p>
-          <w:p>
-            <w:pPr>
-              <w:pStyle w:val="NoSpacing"/>
-            </w:pPr>
-            <w:r>
-              <w:t xml:space="preserve"> </w:t>
-            </w:r>
-            <w:r>
-              <w:t>git reset HEAD [filename]</w:t>
-            </w:r>
-          </w:p>
-          <w:p>
-            <w:pPr>
-              <w:pStyle w:val="NoSpacing"/>
-            </w:pPr>
-          </w:p>
-          <w:p>
-            <w:pPr>
-              <w:pStyle w:val="NoSpacing"/>
-            </w:pPr>
-            <w:r>
-              <w:t xml:space="preserve"> </w:t>
-            </w:r>
-            <w:r>
-              <w:t># start from the last commit; remove everything</w:t>
-            </w:r>
-            <w:r>
-              <w:t>:</w:t>
-            </w:r>
-          </w:p>
-          <w:p>
-            <w:pPr>
-              <w:pStyle w:val="NoSpacing"/>
-            </w:pPr>
-            <w:r>
-              <w:t xml:space="preserve"> </w:t>
-            </w:r>
-            <w:r>
-              <w:t>git reset -hard</w:t>
-            </w:r>
-          </w:p>
-          <w:p>
-            <w:pPr>
-              <w:pStyle w:val="NoSpacing"/>
-            </w:pPr>
-            <w:r>
-              <w:t xml:space="preserve"> </w:t>
-            </w:r>
-          </w:p>
-          <w:p>
-            <w:pPr>
-              <w:pStyle w:val="NoSpacing"/>
-            </w:pPr>
-            <w:r>
-              <w:t xml:space="preserve"> </w:t>
-            </w:r>
-            <w:r>
-              <w:t># create a branch</w:t>
-            </w:r>
-            <w:r>
-              <w:t>:</w:t>
-            </w:r>
-          </w:p>
-          <w:p>
-            <w:pPr>
-              <w:pStyle w:val="NoSpacing"/>
-            </w:pPr>
-            <w:r>
-              <w:t xml:space="preserve"> </w:t>
-            </w:r>
-            <w:r>
-              <w:t>git branch [branchname]</w:t>
-            </w:r>
-          </w:p>
-          <w:p>
-            <w:pPr>
-              <w:pStyle w:val="NoSpacing"/>
-            </w:pPr>
-          </w:p>
-          <w:p>
-            <w:pPr>
-              <w:pStyle w:val="NoSpacing"/>
-            </w:pPr>
-            <w:r>
-              <w:t xml:space="preserve"> </w:t>
-            </w:r>
-            <w:r>
-              <w:t># list branches</w:t>
-            </w:r>
-            <w:r>
-              <w:t>:</w:t>
-            </w:r>
           </w:p>
           <w:p>
             <w:pPr>
@@ -2712,6 +4278,319 @@
               <w:t xml:space="preserve"> </w:t>
             </w:r>
             <w:r>
+              <w:t xml:space="preserve"># update the local </w:t>
+            </w:r>
+            <w:r>
+              <w:t>Github</w:t>
+            </w:r>
+            <w:r>
+              <w:t xml:space="preserve"> origin master branch</w:t>
+            </w:r>
+            <w:r>
+              <w:t>:</w:t>
+            </w:r>
+          </w:p>
+          <w:p>
+            <w:pPr>
+              <w:pStyle w:val="NoSpacing"/>
+            </w:pPr>
+            <w:r>
+              <w:t xml:space="preserve">  </w:t>
+            </w:r>
+            <w:r>
+              <w:t>git fetch origin</w:t>
+            </w:r>
+          </w:p>
+          <w:p>
+            <w:pPr>
+              <w:pStyle w:val="NoSpacing"/>
+            </w:pPr>
+          </w:p>
+          <w:p>
+            <w:pPr>
+              <w:pStyle w:val="NoSpacing"/>
+            </w:pPr>
+            <w:r>
+              <w:t xml:space="preserve"> </w:t>
+            </w:r>
+            <w:r>
+              <w:t># merge GitHub’s remote changes into the local master branch</w:t>
+            </w:r>
+            <w:r>
+              <w:t>:</w:t>
+            </w:r>
+          </w:p>
+          <w:p>
+            <w:pPr>
+              <w:pStyle w:val="NoSpacing"/>
+            </w:pPr>
+            <w:r>
+              <w:t xml:space="preserve">git pull origin master </w:t>
+            </w:r>
+          </w:p>
+          <w:p>
+            <w:pPr>
+              <w:pStyle w:val="NoSpacing"/>
+            </w:pPr>
+          </w:p>
+          <w:p>
+            <w:pPr>
+              <w:pStyle w:val="NoSpacing"/>
+            </w:pPr>
+            <w:r>
+              <w:t xml:space="preserve"> </w:t>
+            </w:r>
+            <w:r>
+              <w:t xml:space="preserve"># in the project root, create a file for Git to use </w:t>
+            </w:r>
+          </w:p>
+          <w:p>
+            <w:pPr>
+              <w:pStyle w:val="NoSpacing"/>
+            </w:pPr>
+            <w:r>
+              <w:t xml:space="preserve"> # </w:t>
+            </w:r>
+            <w:r>
+              <w:t>to ignore certain files</w:t>
+            </w:r>
+            <w:r>
+              <w:t>:</w:t>
+            </w:r>
+          </w:p>
+          <w:p>
+            <w:pPr>
+              <w:pStyle w:val="NoSpacing"/>
+            </w:pPr>
+            <w:r>
+              <w:t>vim .gitinore</w:t>
+            </w:r>
+          </w:p>
+          <w:p>
+            <w:pPr>
+              <w:pStyle w:val="NoSpacing"/>
+            </w:pPr>
+            <w:r>
+              <w:t xml:space="preserve"> # then write the filename into the file</w:t>
+            </w:r>
+          </w:p>
+          <w:p>
+            <w:pPr>
+              <w:pStyle w:val="NoSpacing"/>
+            </w:pPr>
+            <w:r>
+              <w:t>[filename]*</w:t>
+            </w:r>
+          </w:p>
+          <w:p>
+            <w:pPr>
+              <w:pStyle w:val="NoSpacing"/>
+            </w:pPr>
+            <w:r>
+              <w:t>:wq!</w:t>
+            </w:r>
+          </w:p>
+          <w:p>
+            <w:pPr>
+              <w:pStyle w:val="NoSpacing"/>
+            </w:pPr>
+            <w:r>
+              <w:t xml:space="preserve">#then add the file </w:t>
+            </w:r>
+          </w:p>
+          <w:p>
+            <w:pPr>
+              <w:pStyle w:val="NoSpacing"/>
+            </w:pPr>
+            <w:r>
+              <w:t>git add .gitignore</w:t>
+            </w:r>
+          </w:p>
+          <w:p>
+            <w:pPr>
+              <w:pStyle w:val="NoSpacing"/>
+            </w:pPr>
+          </w:p>
+          <w:p>
+            <w:pPr>
+              <w:pStyle w:val="NoSpacing"/>
+            </w:pPr>
+            <w:r>
+              <w:t xml:space="preserve"> </w:t>
+            </w:r>
+            <w:r>
+              <w:t># see changes si</w:t>
+            </w:r>
+            <w:r>
+              <w:t>nce files have last been stages:</w:t>
+            </w:r>
+          </w:p>
+          <w:p>
+            <w:pPr>
+              <w:pStyle w:val="NoSpacing"/>
+            </w:pPr>
+            <w:r>
+              <w:t xml:space="preserve"> # </w:t>
+            </w:r>
+            <w:r>
+              <w:t xml:space="preserve">(file is added, but not committed) </w:t>
+            </w:r>
+          </w:p>
+          <w:p>
+            <w:pPr>
+              <w:pStyle w:val="NoSpacing"/>
+            </w:pPr>
+            <w:r>
+              <w:t>git diff</w:t>
+            </w:r>
+          </w:p>
+          <w:p>
+            <w:pPr>
+              <w:pStyle w:val="NoSpacing"/>
+            </w:pPr>
+          </w:p>
+          <w:p>
+            <w:pPr>
+              <w:pStyle w:val="NoSpacing"/>
+            </w:pPr>
+            <w:r>
+              <w:t xml:space="preserve"> </w:t>
+            </w:r>
+            <w:r>
+              <w:t># remove any changes in the working directory</w:t>
+            </w:r>
+            <w:r>
+              <w:t>:</w:t>
+            </w:r>
+          </w:p>
+          <w:p>
+            <w:pPr>
+              <w:pStyle w:val="NoSpacing"/>
+            </w:pPr>
+            <w:r>
+              <w:t>git checkout -- .</w:t>
+            </w:r>
+          </w:p>
+          <w:p>
+            <w:pPr>
+              <w:pStyle w:val="NoSpacing"/>
+            </w:pPr>
+          </w:p>
+          <w:p>
+            <w:pPr>
+              <w:pStyle w:val="NoSpacing"/>
+            </w:pPr>
+            <w:r>
+              <w:t xml:space="preserve"> </w:t>
+            </w:r>
+            <w:r>
+              <w:t># unstage the file, but still have changes to the file</w:t>
+            </w:r>
+            <w:r>
+              <w:t>:</w:t>
+            </w:r>
+          </w:p>
+          <w:p>
+            <w:pPr>
+              <w:pStyle w:val="NoSpacing"/>
+            </w:pPr>
+            <w:r>
+              <w:t xml:space="preserve"> </w:t>
+            </w:r>
+            <w:r>
+              <w:t>git reset HEAD [filename]</w:t>
+            </w:r>
+          </w:p>
+          <w:p>
+            <w:pPr>
+              <w:pStyle w:val="NoSpacing"/>
+            </w:pPr>
+          </w:p>
+          <w:p>
+            <w:pPr>
+              <w:pStyle w:val="NoSpacing"/>
+            </w:pPr>
+            <w:r>
+              <w:t xml:space="preserve"> </w:t>
+            </w:r>
+            <w:r>
+              <w:t># start from the last commit; remove everything</w:t>
+            </w:r>
+            <w:r>
+              <w:t>:</w:t>
+            </w:r>
+          </w:p>
+          <w:p>
+            <w:pPr>
+              <w:pStyle w:val="NoSpacing"/>
+            </w:pPr>
+            <w:r>
+              <w:t xml:space="preserve"> </w:t>
+            </w:r>
+            <w:r>
+              <w:t>git reset -hard</w:t>
+            </w:r>
+          </w:p>
+          <w:p>
+            <w:pPr>
+              <w:pStyle w:val="NoSpacing"/>
+            </w:pPr>
+            <w:r>
+              <w:t xml:space="preserve"> </w:t>
+            </w:r>
+          </w:p>
+          <w:p>
+            <w:pPr>
+              <w:pStyle w:val="NoSpacing"/>
+            </w:pPr>
+            <w:r>
+              <w:t xml:space="preserve"> </w:t>
+            </w:r>
+            <w:r>
+              <w:t># create a branch</w:t>
+            </w:r>
+            <w:r>
+              <w:t>:</w:t>
+            </w:r>
+          </w:p>
+          <w:p>
+            <w:pPr>
+              <w:pStyle w:val="NoSpacing"/>
+            </w:pPr>
+            <w:r>
+              <w:t xml:space="preserve"> </w:t>
+            </w:r>
+            <w:r>
+              <w:t>git branch [branchname]</w:t>
+            </w:r>
+          </w:p>
+          <w:p>
+            <w:pPr>
+              <w:pStyle w:val="NoSpacing"/>
+            </w:pPr>
+          </w:p>
+          <w:p>
+            <w:pPr>
+              <w:pStyle w:val="NoSpacing"/>
+            </w:pPr>
+            <w:r>
+              <w:t xml:space="preserve"> </w:t>
+            </w:r>
+            <w:r>
+              <w:t># list branches</w:t>
+            </w:r>
+            <w:r>
+              <w:t>:</w:t>
+            </w:r>
+          </w:p>
+          <w:p>
+            <w:pPr>
+              <w:pStyle w:val="NoSpacing"/>
+            </w:pPr>
+            <w:r>
+              <w:t xml:space="preserve"> </w:t>
+            </w:r>
+            <w:r>
               <w:t>git branch</w:t>
             </w:r>
           </w:p>
@@ -2821,6 +4700,7 @@
               <w:pStyle w:val="NoSpacing"/>
             </w:pPr>
             <w:r>
+              <w:lastRenderedPageBreak/>
               <w:t xml:space="preserve"> touch .gitignore</w:t>
             </w:r>
           </w:p>
@@ -2938,29 +4818,17 @@
     </w:tbl>
     <w:p>
       <w:pPr>
-        <w:pStyle w:val="NoSpacing"/>
-      </w:pPr>
-    </w:p>
-    <w:p>
-      <w:pPr>
-        <w:pStyle w:val="NoSpacing"/>
-        <w:rPr>
+        <w:rPr>
+          <w:rFonts w:asciiTheme="majorHAnsi" w:eastAsiaTheme="majorEastAsia" w:hAnsiTheme="majorHAnsi" w:cstheme="majorBidi"/>
           <w:b/>
-        </w:rPr>
-      </w:pPr>
-    </w:p>
-    <w:p>
-      <w:pPr>
-        <w:pStyle w:val="NoSpacing"/>
-        <w:rPr>
-          <w:b/>
+          <w:bCs/>
         </w:rPr>
       </w:pPr>
     </w:p>
     <w:sectPr>
-      <w:headerReference w:type="default" r:id="rId20"/>
-      <w:footerReference w:type="default" r:id="rId21"/>
-      <w:footerReference w:type="first" r:id="rId22"/>
+      <w:headerReference w:type="default" r:id="rId23"/>
+      <w:footerReference w:type="default" r:id="rId24"/>
+      <w:footerReference w:type="first" r:id="rId25"/>
       <w:pgSz w:w="12240" w:h="15840"/>
       <w:pgMar w:top="1440" w:right="1440" w:bottom="1440" w:left="1440" w:header="708" w:footer="708" w:gutter="0"/>
       <w:pgNumType w:start="1"/>
@@ -2974,7 +4842,7 @@
 
 <file path=word/endnotes.xml><?xml version="1.0" encoding="utf-8"?>
 <w:endnotes xmlns:ve="http://schemas.openxmlformats.org/markup-compatibility/2006" xmlns:o="urn:schemas-microsoft-com:office:office" xmlns:r="http://schemas.openxmlformats.org/officeDocument/2006/relationships" xmlns:m="http://schemas.openxmlformats.org/officeDocument/2006/math" xmlns:v="urn:schemas-microsoft-com:vml" xmlns:wp="http://schemas.openxmlformats.org/drawingml/2006/wordprocessingDrawing" xmlns:w10="urn:schemas-microsoft-com:office:word" xmlns:w="http://schemas.openxmlformats.org/wordprocessingml/2006/main" xmlns:wne="http://schemas.microsoft.com/office/word/2006/wordml">
-  <w:endnote w:type="separator" w:id="0">
+  <w:endnote w:type="separator" w:id="-1">
     <w:p>
       <w:pPr>
         <w:spacing w:after="0" w:line="240" w:lineRule="auto"/>
@@ -2984,7 +4852,7 @@
       </w:r>
     </w:p>
   </w:endnote>
-  <w:endnote w:type="continuationSeparator" w:id="1">
+  <w:endnote w:type="continuationSeparator" w:id="0">
     <w:p>
       <w:pPr>
         <w:spacing w:after="0" w:line="240" w:lineRule="auto"/>
@@ -3018,7 +4886,7 @@
             <w:rPr>
               <w:noProof/>
             </w:rPr>
-            <w:t>2</w:t>
+            <w:t>3</w:t>
           </w:r>
         </w:fldSimple>
       </w:p>
@@ -3049,7 +4917,7 @@
 
 <file path=word/footnotes.xml><?xml version="1.0" encoding="utf-8"?>
 <w:footnotes xmlns:ve="http://schemas.openxmlformats.org/markup-compatibility/2006" xmlns:o="urn:schemas-microsoft-com:office:office" xmlns:r="http://schemas.openxmlformats.org/officeDocument/2006/relationships" xmlns:m="http://schemas.openxmlformats.org/officeDocument/2006/math" xmlns:v="urn:schemas-microsoft-com:vml" xmlns:wp="http://schemas.openxmlformats.org/drawingml/2006/wordprocessingDrawing" xmlns:w10="urn:schemas-microsoft-com:office:word" xmlns:w="http://schemas.openxmlformats.org/wordprocessingml/2006/main" xmlns:wne="http://schemas.microsoft.com/office/word/2006/wordml">
-  <w:footnote w:type="separator" w:id="0">
+  <w:footnote w:type="separator" w:id="-1">
     <w:p>
       <w:pPr>
         <w:spacing w:after="0" w:line="240" w:lineRule="auto"/>
@@ -3059,7 +4927,7 @@
       </w:r>
     </w:p>
   </w:footnote>
-  <w:footnote w:type="continuationSeparator" w:id="1">
+  <w:footnote w:type="continuationSeparator" w:id="0">
     <w:p>
       <w:pPr>
         <w:spacing w:after="0" w:line="240" w:lineRule="auto"/>
@@ -4523,7 +6391,6 @@
   <w:style w:type="character" w:default="1" w:styleId="DefaultParagraphFont">
     <w:name w:val="Default Paragraph Font"/>
     <w:uiPriority w:val="1"/>
-    <w:semiHidden/>
     <w:unhideWhenUsed/>
   </w:style>
   <w:style w:type="table" w:default="1" w:styleId="TableNormal">
@@ -5512,7 +7379,7 @@
 </file>
 
 <file path=customXml/itemProps2.xml><?xml version="1.0" encoding="utf-8"?>
-<ds:datastoreItem xmlns:ds="http://schemas.openxmlformats.org/officeDocument/2006/customXml" ds:itemID="{B0CDCDB5-55B9-4E70-99D4-D72997C2A126}">
+<ds:datastoreItem xmlns:ds="http://schemas.openxmlformats.org/officeDocument/2006/customXml" ds:itemID="{2DC14611-5F46-4BAC-8B86-2C31FEC1D66E}">
   <ds:schemaRefs>
     <ds:schemaRef ds:uri="http://schemas.openxmlformats.org/officeDocument/2006/bibliography"/>
   </ds:schemaRefs>

</xml_diff>

<commit_message>
update for meeting 5
</commit_message>
<xml_diff>
--- a/Stargazer_ConfigurationManagement.docx
+++ b/Stargazer_ConfigurationManagement.docx
@@ -472,7 +472,13 @@
         <w:t>So far, there have been four releases of Stargazer.</w:t>
       </w:r>
       <w:r>
-        <w:t xml:space="preserve"> To see application code for any release, see: </w:t>
+        <w:t xml:space="preserve"> To see application code for any release</w:t>
+      </w:r>
+      <w:r>
+        <w:t xml:space="preserve"> of the web system</w:t>
+      </w:r>
+      <w:r>
+        <w:t xml:space="preserve">, see: </w:t>
       </w:r>
       <w:hyperlink r:id="rId9" w:history="1">
         <w:r>
@@ -480,9 +486,72 @@
             <w:rStyle w:val="Hyperlink"/>
             <w:color w:val="7030A0"/>
           </w:rPr>
-          <w:t>http://github.com/RedTeamCOSC470/StargazerReleases</w:t>
+          <w:t>http://github.com/RedTeamCOSC470/Stargazer</w:t>
         </w:r>
       </w:hyperlink>
+    </w:p>
+    <w:p>
+      <w:pPr>
+        <w:pStyle w:val="NoSpacing"/>
+      </w:pPr>
+    </w:p>
+    <w:p>
+      <w:pPr>
+        <w:pStyle w:val="NoSpacing"/>
+      </w:pPr>
+      <w:r>
+        <w:t>In the link, there is also a download section where different versions may be download</w:t>
+      </w:r>
+      <w:r>
+        <w:t>ed</w:t>
+      </w:r>
+      <w:r>
+        <w:t xml:space="preserve"> in zip or tar format.</w:t>
+      </w:r>
+      <w:r>
+        <w:t xml:space="preserve"> Releases have been tagged starting with </w:t>
+      </w:r>
+      <w:r>
+        <w:rPr>
+          <w:i/>
+        </w:rPr>
+        <w:t>Release #5: Libraries and GUI Enhancements</w:t>
+      </w:r>
+      <w:r>
+        <w:t>.</w:t>
+      </w:r>
+    </w:p>
+    <w:p>
+      <w:pPr>
+        <w:pStyle w:val="NoSpacing"/>
+      </w:pPr>
+    </w:p>
+    <w:p>
+      <w:pPr>
+        <w:pStyle w:val="NoSpacing"/>
+      </w:pPr>
+      <w:r>
+        <w:t>Documentation</w:t>
+      </w:r>
+      <w:r>
+        <w:t xml:space="preserve"> and the telescope-controlling application code</w:t>
+      </w:r>
+      <w:r>
+        <w:t xml:space="preserve"> is also available in much the same way at: </w:t>
+      </w:r>
+      <w:hyperlink r:id="rId10" w:history="1">
+        <w:r>
+          <w:rPr>
+            <w:rStyle w:val="Hyperlink"/>
+          </w:rPr>
+          <w:t>http://github.com/RedTeamCOSC470/Documentation</w:t>
+        </w:r>
+      </w:hyperlink>
+    </w:p>
+    <w:p>
+      <w:pPr>
+        <w:pStyle w:val="NoSpacing"/>
+      </w:pPr>
     </w:p>
     <w:p>
       <w:pPr>
@@ -666,11 +735,7 @@
         <w:t>viable production database, anyways</w:t>
       </w:r>
       <w:r>
-        <w:t xml:space="preserve">) so as to overcome issues with job scheduling. Triggers exist on the schedules table so when a user creates a schedule through the web application, the trigger will create a dbms_schedule job which will call a </w:t>
-      </w:r>
-      <w:r>
-        <w:lastRenderedPageBreak/>
-        <w:t>batch file which will run the telescope-controlling application at the specified time.</w:t>
+        <w:t>) so as to overcome issues with job scheduling. Triggers exist on the schedules table so when a user creates a schedule through the web application, the trigger will create a dbms_schedule job which will call a batch file which will run the telescope-controlling application at the specified time.</w:t>
       </w:r>
       <w:r>
         <w:t xml:space="preserve"> Also, some minor additions to the system include up-to-date online help and some minor refactoring.</w:t>
@@ -795,7 +860,7 @@
       <w:r>
         <w:t xml:space="preserve">Login at: </w:t>
       </w:r>
-      <w:hyperlink r:id="rId10" w:history="1">
+      <w:hyperlink r:id="rId11" w:history="1">
         <w:r>
           <w:rPr>
             <w:rStyle w:val="Hyperlink"/>
@@ -874,7 +939,7 @@
       <w:r>
         <w:t xml:space="preserve">Public Clone URL: </w:t>
       </w:r>
-      <w:hyperlink r:id="rId11" w:history="1">
+      <w:hyperlink r:id="rId12" w:history="1">
         <w:r>
           <w:rPr>
             <w:rStyle w:val="Hyperlink"/>
@@ -894,7 +959,7 @@
       <w:r>
         <w:t xml:space="preserve">My Clone URL: </w:t>
       </w:r>
-      <w:hyperlink r:id="rId12" w:history="1">
+      <w:hyperlink r:id="rId13" w:history="1">
         <w:r>
           <w:rPr>
             <w:rStyle w:val="Hyperlink"/>
@@ -954,7 +1019,7 @@
       <w:r>
         <w:t xml:space="preserve">Public Clone URL: </w:t>
       </w:r>
-      <w:hyperlink r:id="rId13" w:history="1">
+      <w:hyperlink r:id="rId14" w:history="1">
         <w:r>
           <w:rPr>
             <w:rStyle w:val="Hyperlink"/>
@@ -988,7 +1053,7 @@
       <w:r>
         <w:t xml:space="preserve">My Clone URL: </w:t>
       </w:r>
-      <w:hyperlink r:id="rId14" w:history="1">
+      <w:hyperlink r:id="rId15" w:history="1">
         <w:r>
           <w:rPr>
             <w:rStyle w:val="Hyperlink"/>
@@ -1051,7 +1116,7 @@
       <w:r>
         <w:t xml:space="preserve">Public Clone URL: </w:t>
       </w:r>
-      <w:hyperlink r:id="rId15" w:history="1">
+      <w:hyperlink r:id="rId16" w:history="1">
         <w:r>
           <w:rPr>
             <w:rStyle w:val="Hyperlink"/>
@@ -1078,7 +1143,7 @@
       <w:r>
         <w:t xml:space="preserve">My Clone URL: </w:t>
       </w:r>
-      <w:hyperlink r:id="rId16" w:history="1">
+      <w:hyperlink r:id="rId17" w:history="1">
         <w:r>
           <w:rPr>
             <w:rStyle w:val="Hyperlink"/>
@@ -1164,6 +1229,7 @@
           <w:sz w:val="24"/>
           <w:szCs w:val="24"/>
         </w:rPr>
+        <w:lastRenderedPageBreak/>
         <w:t>No spaces are used, underscores are used instead.</w:t>
       </w:r>
     </w:p>
@@ -1327,7 +1393,7 @@
       <w:r>
         <w:t xml:space="preserve"> (such as from this website </w:t>
       </w:r>
-      <w:hyperlink r:id="rId17" w:history="1">
+      <w:hyperlink r:id="rId18" w:history="1">
         <w:r>
           <w:rPr>
             <w:rStyle w:val="Hyperlink"/>
@@ -3318,7 +3384,7 @@
       <w:r>
         <w:t xml:space="preserve">Login at: </w:t>
       </w:r>
-      <w:hyperlink r:id="rId18" w:history="1">
+      <w:hyperlink r:id="rId19" w:history="1">
         <w:r>
           <w:rPr>
             <w:rStyle w:val="Hyperlink"/>
@@ -3396,7 +3462,7 @@
       <w:r>
         <w:t xml:space="preserve">Public Clone URL: </w:t>
       </w:r>
-      <w:hyperlink r:id="rId19" w:history="1">
+      <w:hyperlink r:id="rId20" w:history="1">
         <w:r>
           <w:rPr>
             <w:rStyle w:val="Hyperlink"/>
@@ -3417,7 +3483,7 @@
       <w:r>
         <w:t xml:space="preserve">My Clone URL: </w:t>
       </w:r>
-      <w:hyperlink r:id="rId20" w:history="1">
+      <w:hyperlink r:id="rId21" w:history="1">
         <w:r>
           <w:rPr>
             <w:rStyle w:val="Hyperlink"/>
@@ -3803,7 +3869,7 @@
               </w:rPr>
               <w:t xml:space="preserve">git clone </w:t>
             </w:r>
-            <w:hyperlink r:id="rId21" w:history="1">
+            <w:hyperlink r:id="rId22" w:history="1">
               <w:r>
                 <w:rPr>
                   <w:rStyle w:val="Hyperlink"/>
@@ -4114,7 +4180,7 @@
             <w:r>
               <w:t xml:space="preserve">git remote add origin </w:t>
             </w:r>
-            <w:hyperlink r:id="rId22" w:history="1">
+            <w:hyperlink r:id="rId23" w:history="1">
               <w:r>
                 <w:rPr>
                   <w:rStyle w:val="Hyperlink"/>
@@ -4826,9 +4892,9 @@
       </w:pPr>
     </w:p>
     <w:sectPr>
-      <w:headerReference w:type="default" r:id="rId23"/>
-      <w:footerReference w:type="default" r:id="rId24"/>
-      <w:footerReference w:type="first" r:id="rId25"/>
+      <w:headerReference w:type="default" r:id="rId24"/>
+      <w:footerReference w:type="default" r:id="rId25"/>
+      <w:footerReference w:type="first" r:id="rId26"/>
       <w:pgSz w:w="12240" w:h="15840"/>
       <w:pgMar w:top="1440" w:right="1440" w:bottom="1440" w:left="1440" w:header="708" w:footer="708" w:gutter="0"/>
       <w:pgNumType w:start="1"/>
@@ -4886,7 +4952,7 @@
             <w:rPr>
               <w:noProof/>
             </w:rPr>
-            <w:t>3</w:t>
+            <w:t>2</w:t>
           </w:r>
         </w:fldSimple>
       </w:p>
@@ -6391,6 +6457,7 @@
   <w:style w:type="character" w:default="1" w:styleId="DefaultParagraphFont">
     <w:name w:val="Default Paragraph Font"/>
     <w:uiPriority w:val="1"/>
+    <w:semiHidden/>
     <w:unhideWhenUsed/>
   </w:style>
   <w:style w:type="table" w:default="1" w:styleId="TableNormal">
@@ -7379,7 +7446,7 @@
 </file>
 
 <file path=customXml/itemProps2.xml><?xml version="1.0" encoding="utf-8"?>
-<ds:datastoreItem xmlns:ds="http://schemas.openxmlformats.org/officeDocument/2006/customXml" ds:itemID="{2DC14611-5F46-4BAC-8B86-2C31FEC1D66E}">
+<ds:datastoreItem xmlns:ds="http://schemas.openxmlformats.org/officeDocument/2006/customXml" ds:itemID="{9C24F234-1154-4B2A-BE79-5980E0243EA6}">
   <ds:schemaRefs>
     <ds:schemaRef ds:uri="http://schemas.openxmlformats.org/officeDocument/2006/bibliography"/>
   </ds:schemaRefs>

</xml_diff>